<commit_message>
RAD and Diagrams are updated
RAD and Diagrams are updated to submit first RAD document.
</commit_message>
<xml_diff>
--- a/RAD/1.RAD for SOFT3101.docx
+++ b/RAD/1.RAD for SOFT3101.docx
@@ -146,7 +146,21 @@
           <w:rFonts w:cs="Times New Roman"/>
           <w:sz w:val="48"/>
         </w:rPr>
-        <w:t>&lt;Date&gt;</w:t>
+        <w:t>&lt;</w:t>
+      </w:r>
+      <w:r>
+        <w:rPr>
+          <w:rFonts w:cs="Times New Roman"/>
+          <w:sz w:val="48"/>
+        </w:rPr>
+        <w:t>10.11.2019</w:t>
+      </w:r>
+      <w:r>
+        <w:rPr>
+          <w:rFonts w:cs="Times New Roman"/>
+          <w:sz w:val="48"/>
+        </w:rPr>
+        <w:t>&gt;</w:t>
       </w:r>
     </w:p>
     <w:p>
@@ -213,7 +227,25 @@
           <w:sz w:val="48"/>
           <w:lang w:val="tr"/>
         </w:rPr>
-        <w:t>, Dilara Ünbay, Özay Ezerceli, Mert Mısırlıoğlu</w:t>
+        <w:t xml:space="preserve">, Dilara </w:t>
+      </w:r>
+      <w:proofErr w:type="spellStart"/>
+      <w:r>
+        <w:rPr>
+          <w:rFonts w:cs="Times New Roman"/>
+          <w:sz w:val="48"/>
+          <w:lang w:val="tr"/>
+        </w:rPr>
+        <w:t>Ünbay</w:t>
+      </w:r>
+      <w:proofErr w:type="spellEnd"/>
+      <w:r>
+        <w:rPr>
+          <w:rFonts w:cs="Times New Roman"/>
+          <w:sz w:val="48"/>
+          <w:lang w:val="tr"/>
+        </w:rPr>
+        <w:t>, Özay Ezerceli, Mert Mısırlıoğlu</w:t>
       </w:r>
     </w:p>
     <w:p>
@@ -336,7 +368,7 @@
           <v:shape id="_x0000_i1027" type="#_x0000_t75" style="width:168pt;height:63.75pt" o:ole="">
             <v:imagedata r:id="rId8" o:title=""/>
           </v:shape>
-          <o:OLEObject Type="Embed" ProgID="PBrush" ShapeID="_x0000_i1027" DrawAspect="Content" ObjectID="_1634899291" r:id="rId9"/>
+          <o:OLEObject Type="Embed" ProgID="PBrush" ShapeID="_x0000_i1027" DrawAspect="Content" ObjectID="_1634926883" r:id="rId9"/>
         </w:object>
       </w:r>
     </w:p>
@@ -399,7 +431,6 @@
           <w:docPartUnique/>
         </w:docPartObj>
       </w:sdtPr>
-      <w:sdtEndPr/>
       <w:sdtContent>
         <w:p>
           <w:pPr>
@@ -23676,6 +23707,306 @@
     </w:p>
     <w:p>
       <w:pPr>
+        <w:rPr>
+          <w:rFonts w:cs="Times New Roman"/>
+          <w:i/>
+          <w:iCs/>
+          <w:szCs w:val="24"/>
+          <w:lang w:val="tr"/>
+        </w:rPr>
+      </w:pPr>
+    </w:p>
+    <w:p>
+      <w:pPr>
+        <w:rPr>
+          <w:rFonts w:cs="Times New Roman"/>
+          <w:i/>
+          <w:iCs/>
+          <w:szCs w:val="24"/>
+          <w:lang w:val="tr"/>
+        </w:rPr>
+      </w:pPr>
+    </w:p>
+    <w:p>
+      <w:pPr>
+        <w:rPr>
+          <w:rFonts w:cs="Times New Roman"/>
+          <w:i/>
+          <w:iCs/>
+          <w:szCs w:val="24"/>
+          <w:lang w:val="tr"/>
+        </w:rPr>
+      </w:pPr>
+    </w:p>
+    <w:p>
+      <w:pPr>
+        <w:rPr>
+          <w:rFonts w:cs="Times New Roman"/>
+          <w:i/>
+          <w:iCs/>
+          <w:szCs w:val="24"/>
+          <w:lang w:val="tr"/>
+        </w:rPr>
+      </w:pPr>
+    </w:p>
+    <w:p>
+      <w:pPr>
+        <w:rPr>
+          <w:rFonts w:cs="Times New Roman"/>
+          <w:i/>
+          <w:iCs/>
+          <w:szCs w:val="24"/>
+          <w:lang w:val="tr"/>
+        </w:rPr>
+      </w:pPr>
+    </w:p>
+    <w:p>
+      <w:pPr>
+        <w:rPr>
+          <w:rFonts w:cs="Times New Roman"/>
+          <w:i/>
+          <w:iCs/>
+          <w:szCs w:val="24"/>
+          <w:lang w:val="tr"/>
+        </w:rPr>
+      </w:pPr>
+    </w:p>
+    <w:p>
+      <w:pPr>
+        <w:rPr>
+          <w:rFonts w:cs="Times New Roman"/>
+          <w:i/>
+          <w:iCs/>
+          <w:szCs w:val="24"/>
+          <w:lang w:val="tr"/>
+        </w:rPr>
+      </w:pPr>
+    </w:p>
+    <w:p>
+      <w:pPr>
+        <w:rPr>
+          <w:rFonts w:cs="Times New Roman"/>
+          <w:i/>
+          <w:iCs/>
+          <w:szCs w:val="24"/>
+          <w:lang w:val="tr"/>
+        </w:rPr>
+      </w:pPr>
+    </w:p>
+    <w:p>
+      <w:pPr>
+        <w:rPr>
+          <w:rFonts w:cs="Times New Roman"/>
+          <w:i/>
+          <w:iCs/>
+          <w:szCs w:val="24"/>
+          <w:lang w:val="tr"/>
+        </w:rPr>
+      </w:pPr>
+    </w:p>
+    <w:p>
+      <w:pPr>
+        <w:rPr>
+          <w:rFonts w:cs="Times New Roman"/>
+          <w:i/>
+          <w:iCs/>
+          <w:szCs w:val="24"/>
+          <w:lang w:val="tr"/>
+        </w:rPr>
+      </w:pPr>
+    </w:p>
+    <w:p>
+      <w:pPr>
+        <w:rPr>
+          <w:rFonts w:cs="Times New Roman"/>
+          <w:i/>
+          <w:iCs/>
+          <w:szCs w:val="24"/>
+          <w:lang w:val="tr"/>
+        </w:rPr>
+      </w:pPr>
+    </w:p>
+    <w:p>
+      <w:pPr>
+        <w:rPr>
+          <w:rFonts w:cs="Times New Roman"/>
+          <w:i/>
+          <w:iCs/>
+          <w:szCs w:val="24"/>
+          <w:lang w:val="tr"/>
+        </w:rPr>
+      </w:pPr>
+    </w:p>
+    <w:p>
+      <w:pPr>
+        <w:rPr>
+          <w:rFonts w:cs="Times New Roman"/>
+          <w:i/>
+          <w:iCs/>
+          <w:szCs w:val="24"/>
+          <w:lang w:val="tr"/>
+        </w:rPr>
+      </w:pPr>
+    </w:p>
+    <w:p>
+      <w:pPr>
+        <w:rPr>
+          <w:rFonts w:cs="Times New Roman"/>
+          <w:i/>
+          <w:iCs/>
+          <w:szCs w:val="24"/>
+          <w:lang w:val="tr"/>
+        </w:rPr>
+      </w:pPr>
+    </w:p>
+    <w:p>
+      <w:pPr>
+        <w:rPr>
+          <w:rFonts w:cs="Times New Roman"/>
+          <w:i/>
+          <w:iCs/>
+          <w:szCs w:val="24"/>
+          <w:lang w:val="tr"/>
+        </w:rPr>
+      </w:pPr>
+    </w:p>
+    <w:p>
+      <w:pPr>
+        <w:rPr>
+          <w:rFonts w:cs="Times New Roman"/>
+          <w:i/>
+          <w:iCs/>
+          <w:szCs w:val="24"/>
+          <w:lang w:val="tr"/>
+        </w:rPr>
+      </w:pPr>
+    </w:p>
+    <w:p>
+      <w:pPr>
+        <w:rPr>
+          <w:rFonts w:cs="Times New Roman"/>
+          <w:i/>
+          <w:iCs/>
+          <w:szCs w:val="24"/>
+          <w:lang w:val="tr"/>
+        </w:rPr>
+      </w:pPr>
+      <w:r>
+        <w:rPr>
+          <w:rFonts w:cs="Times New Roman"/>
+          <w:i/>
+          <w:iCs/>
+          <w:szCs w:val="24"/>
+          <w:lang w:val="tr"/>
+        </w:rPr>
+        <w:t xml:space="preserve">3.4.2.1 </w:t>
+      </w:r>
+      <w:proofErr w:type="spellStart"/>
+      <w:r>
+        <w:rPr>
+          <w:rFonts w:cs="Times New Roman"/>
+          <w:i/>
+          <w:iCs/>
+          <w:szCs w:val="24"/>
+          <w:lang w:val="tr"/>
+        </w:rPr>
+        <w:t>Use</w:t>
+      </w:r>
+      <w:proofErr w:type="spellEnd"/>
+      <w:r>
+        <w:rPr>
+          <w:rFonts w:cs="Times New Roman"/>
+          <w:i/>
+          <w:iCs/>
+          <w:szCs w:val="24"/>
+          <w:lang w:val="tr"/>
+        </w:rPr>
+        <w:t xml:space="preserve">-Case </w:t>
+      </w:r>
+      <w:proofErr w:type="spellStart"/>
+      <w:r>
+        <w:rPr>
+          <w:rFonts w:cs="Times New Roman"/>
+          <w:i/>
+          <w:iCs/>
+          <w:szCs w:val="24"/>
+          <w:lang w:val="tr"/>
+        </w:rPr>
+        <w:t>Diagram</w:t>
+      </w:r>
+      <w:proofErr w:type="spellEnd"/>
+    </w:p>
+    <w:p>
+      <w:pPr>
+        <w:rPr>
+          <w:rFonts w:cs="Times New Roman"/>
+          <w:i/>
+          <w:iCs/>
+          <w:szCs w:val="24"/>
+          <w:lang w:val="tr"/>
+        </w:rPr>
+      </w:pPr>
+      <w:r>
+        <w:rPr>
+          <w:rFonts w:cs="Times New Roman"/>
+          <w:i/>
+          <w:iCs/>
+          <w:noProof/>
+          <w:szCs w:val="24"/>
+          <w:lang w:val="tr"/>
+        </w:rPr>
+        <w:drawing>
+          <wp:inline distT="0" distB="0" distL="0" distR="0" wp14:anchorId="104D77C8" wp14:editId="6C773B02">
+            <wp:extent cx="5753100" cy="4905375"/>
+            <wp:effectExtent l="0" t="0" r="0" b="9525"/>
+            <wp:docPr id="2" name="Resim 2"/>
+            <wp:cNvGraphicFramePr>
+              <a:graphicFrameLocks xmlns:a="http://schemas.openxmlformats.org/drawingml/2006/main" noChangeAspect="1"/>
+            </wp:cNvGraphicFramePr>
+            <a:graphic xmlns:a="http://schemas.openxmlformats.org/drawingml/2006/main">
+              <a:graphicData uri="http://schemas.openxmlformats.org/drawingml/2006/picture">
+                <pic:pic xmlns:pic="http://schemas.openxmlformats.org/drawingml/2006/picture">
+                  <pic:nvPicPr>
+                    <pic:cNvPr id="0" name="Picture 131"/>
+                    <pic:cNvPicPr>
+                      <a:picLocks noChangeAspect="1" noChangeArrowheads="1"/>
+                    </pic:cNvPicPr>
+                  </pic:nvPicPr>
+                  <pic:blipFill>
+                    <a:blip r:embed="rId13">
+                      <a:extLst>
+                        <a:ext uri="{28A0092B-C50C-407E-A947-70E740481C1C}">
+                          <a14:useLocalDpi xmlns:a14="http://schemas.microsoft.com/office/drawing/2010/main" val="0"/>
+                        </a:ext>
+                      </a:extLst>
+                    </a:blip>
+                    <a:srcRect/>
+                    <a:stretch>
+                      <a:fillRect/>
+                    </a:stretch>
+                  </pic:blipFill>
+                  <pic:spPr bwMode="auto">
+                    <a:xfrm>
+                      <a:off x="0" y="0"/>
+                      <a:ext cx="5753100" cy="4905375"/>
+                    </a:xfrm>
+                    <a:prstGeom prst="rect">
+                      <a:avLst/>
+                    </a:prstGeom>
+                    <a:noFill/>
+                    <a:ln>
+                      <a:noFill/>
+                    </a:ln>
+                  </pic:spPr>
+                </pic:pic>
+              </a:graphicData>
+            </a:graphic>
+          </wp:inline>
+        </w:drawing>
+      </w:r>
+    </w:p>
+    <w:p>
+      <w:pPr>
         <w:pStyle w:val="Balk3"/>
         <w:rPr>
           <w:rFonts w:cs="Times New Roman"/>
@@ -23687,6 +24018,7 @@
           <w:rFonts w:cs="Times New Roman"/>
           <w:lang w:val="tr"/>
         </w:rPr>
+        <w:lastRenderedPageBreak/>
         <w:t xml:space="preserve">3.4.3. </w:t>
       </w:r>
       <w:r>
@@ -23699,21 +24031,6 @@
     </w:p>
     <w:p>
       <w:pPr>
-        <w:rPr>
-          <w:rFonts w:cs="Times New Roman"/>
-          <w:b/>
-          <w:szCs w:val="24"/>
-        </w:rPr>
-      </w:pPr>
-      <w:r>
-        <w:rPr>
-          <w:rFonts w:cs="Times New Roman"/>
-        </w:rPr>
-        <w:t>The analysis object model, depicted with UML class diagrams, includes classes, attributes, and operations. The analysis object model is a visual dictionary of the main concepts visible to the user.</w:t>
-      </w:r>
-    </w:p>
-    <w:p>
-      <w:pPr>
         <w:pStyle w:val="Balk3"/>
         <w:rPr>
           <w:rFonts w:cs="Times New Roman"/>
@@ -23723,8 +24040,63 @@
       <w:r>
         <w:rPr>
           <w:rFonts w:cs="Times New Roman"/>
+          <w:noProof/>
           <w:lang w:val="tr"/>
         </w:rPr>
+        <w:drawing>
+          <wp:inline distT="0" distB="0" distL="0" distR="0" wp14:anchorId="4F5B1FCF" wp14:editId="1D822B26">
+            <wp:extent cx="5753100" cy="4248150"/>
+            <wp:effectExtent l="0" t="0" r="0" b="0"/>
+            <wp:docPr id="1" name="Resim 1"/>
+            <wp:cNvGraphicFramePr>
+              <a:graphicFrameLocks xmlns:a="http://schemas.openxmlformats.org/drawingml/2006/main" noChangeAspect="1"/>
+            </wp:cNvGraphicFramePr>
+            <a:graphic xmlns:a="http://schemas.openxmlformats.org/drawingml/2006/main">
+              <a:graphicData uri="http://schemas.openxmlformats.org/drawingml/2006/picture">
+                <pic:pic xmlns:pic="http://schemas.openxmlformats.org/drawingml/2006/picture">
+                  <pic:nvPicPr>
+                    <pic:cNvPr id="0" name="Picture 130"/>
+                    <pic:cNvPicPr>
+                      <a:picLocks noChangeAspect="1" noChangeArrowheads="1"/>
+                    </pic:cNvPicPr>
+                  </pic:nvPicPr>
+                  <pic:blipFill>
+                    <a:blip r:embed="rId14">
+                      <a:extLst>
+                        <a:ext uri="{28A0092B-C50C-407E-A947-70E740481C1C}">
+                          <a14:useLocalDpi xmlns:a14="http://schemas.microsoft.com/office/drawing/2010/main" val="0"/>
+                        </a:ext>
+                      </a:extLst>
+                    </a:blip>
+                    <a:srcRect/>
+                    <a:stretch>
+                      <a:fillRect/>
+                    </a:stretch>
+                  </pic:blipFill>
+                  <pic:spPr bwMode="auto">
+                    <a:xfrm>
+                      <a:off x="0" y="0"/>
+                      <a:ext cx="5753100" cy="4248150"/>
+                    </a:xfrm>
+                    <a:prstGeom prst="rect">
+                      <a:avLst/>
+                    </a:prstGeom>
+                    <a:noFill/>
+                    <a:ln>
+                      <a:noFill/>
+                    </a:ln>
+                  </pic:spPr>
+                </pic:pic>
+              </a:graphicData>
+            </a:graphic>
+          </wp:inline>
+        </w:drawing>
+      </w:r>
+      <w:r>
+        <w:rPr>
+          <w:rFonts w:cs="Times New Roman"/>
+          <w:lang w:val="tr"/>
+        </w:rPr>
         <w:t xml:space="preserve">3.4.4. </w:t>
       </w:r>
       <w:r>
@@ -23745,7 +24117,15 @@
         <w:rPr>
           <w:rFonts w:cs="Times New Roman"/>
         </w:rPr>
-        <w:t xml:space="preserve">The dynamic model is depicted with sequence diagrams and with state machines. Sequence diagrams represent the interactions among a set of objects during a single use case. State machines represent the behavior of a single object (or a group of very tightly coupled objects). The dynamic model serves to assign responsibilities to individual classes and, in the process, to identify new classes, associations, and attributes to be added to the analysis object model. </w:t>
+        <w:t>The dynamic model is depicted with sequence diagrams and with state machines. Sequence diagrams represent the interactions among a set of objects during a single use case. State machines rep</w:t>
+      </w:r>
+      <w:bookmarkStart w:id="23" w:name="_GoBack"/>
+      <w:bookmarkEnd w:id="23"/>
+      <w:r>
+        <w:rPr>
+          <w:rFonts w:cs="Times New Roman"/>
+        </w:rPr>
+        <w:t xml:space="preserve">resent the behavior of a single object (or a group of very tightly coupled objects). The dynamic model serves to assign responsibilities to individual classes and, in the process, to identify new classes, associations, and attributes to be added to the analysis object model. </w:t>
       </w:r>
     </w:p>
     <w:p>
@@ -23777,480 +24157,373 @@
           <w:rFonts w:cs="Times New Roman"/>
         </w:rPr>
       </w:pPr>
-      <w:bookmarkStart w:id="23" w:name="_Toc496873318"/>
-      <w:r>
-        <w:rPr>
-          <w:rFonts w:cs="Times New Roman"/>
+      <w:bookmarkStart w:id="24" w:name="_Toc496873318"/>
+      <w:r>
+        <w:rPr>
+          <w:rFonts w:cs="Times New Roman"/>
+        </w:rPr>
+        <w:t>User interface—navigational paths and screen mock-ups</w:t>
+      </w:r>
+      <w:bookmarkEnd w:id="24"/>
+    </w:p>
+    <w:p>
+      <w:pPr>
+        <w:pStyle w:val="Balk2"/>
+        <w:rPr>
+          <w:rFonts w:ascii="Times New Roman" w:hAnsi="Times New Roman" w:cs="Times New Roman"/>
+        </w:rPr>
+      </w:pPr>
+      <w:bookmarkStart w:id="25" w:name="_Toc496873319"/>
+      <w:r>
+        <w:rPr>
+          <w:rFonts w:ascii="Times New Roman" w:hAnsi="Times New Roman" w:cs="Times New Roman"/>
+        </w:rPr>
+        <w:t>Project Schedule</w:t>
+      </w:r>
+      <w:bookmarkEnd w:id="25"/>
+    </w:p>
+    <w:p>
+      <w:pPr>
+        <w:rPr>
+          <w:rFonts w:cs="Times New Roman"/>
+        </w:rPr>
+      </w:pPr>
+      <w:r>
+        <w:rPr>
+          <w:rFonts w:cs="Times New Roman"/>
+        </w:rPr>
+        <w:t xml:space="preserve">Prepare Gannt </w:t>
+      </w:r>
+      <w:proofErr w:type="gramStart"/>
+      <w:r>
+        <w:rPr>
+          <w:rFonts w:cs="Times New Roman"/>
+        </w:rPr>
+        <w:t>Chart, and</w:t>
+      </w:r>
+      <w:proofErr w:type="gramEnd"/>
+      <w:r>
+        <w:rPr>
+          <w:rFonts w:cs="Times New Roman"/>
+        </w:rPr>
+        <w:t xml:space="preserve"> add it to this section.</w:t>
+      </w:r>
+    </w:p>
+    <w:p>
+      <w:pPr>
+        <w:pStyle w:val="Balk1"/>
+        <w:rPr>
+          <w:rFonts w:ascii="Times New Roman" w:hAnsi="Times New Roman" w:cs="Times New Roman"/>
+        </w:rPr>
+      </w:pPr>
+      <w:bookmarkStart w:id="26" w:name="_Toc496873320"/>
+      <w:r>
+        <w:rPr>
+          <w:rFonts w:ascii="Times New Roman" w:hAnsi="Times New Roman" w:cs="Times New Roman"/>
+        </w:rPr>
+        <w:t>Glossary</w:t>
+      </w:r>
+      <w:bookmarkEnd w:id="26"/>
+    </w:p>
+    <w:p>
+      <w:pPr>
+        <w:ind w:left="284" w:firstLine="0"/>
+      </w:pPr>
+      <w:bookmarkStart w:id="27" w:name="_Toc496873321"/>
+      <w:r>
+        <w:rPr>
+          <w:b/>
+        </w:rPr>
+        <w:t>Admin</w:t>
+      </w:r>
+      <w:r>
+        <w:t>: One of the user types that has authorization to accept and decline events. Admin can add Operator to the system. Also, can accept event changes request.</w:t>
+      </w:r>
+    </w:p>
+    <w:p>
+      <w:r>
+        <w:rPr>
+          <w:b/>
+        </w:rPr>
+        <w:t>User</w:t>
+      </w:r>
+      <w:r>
+        <w:t>: One of the user types that already signed up and can search event and buy ticket.</w:t>
+      </w:r>
+    </w:p>
+    <w:p>
+      <w:pPr>
+        <w:ind w:left="284" w:firstLine="0"/>
+      </w:pPr>
+      <w:r>
+        <w:rPr>
+          <w:b/>
+        </w:rPr>
+        <w:t>Operator</w:t>
+      </w:r>
+      <w:r>
+        <w:t>: One of the user types that can add, cancel and edit event. This user type can be only added to system by admin.</w:t>
+      </w:r>
+    </w:p>
+    <w:p>
+      <w:pPr>
+        <w:ind w:left="284" w:firstLine="0"/>
+      </w:pPr>
+      <w:r>
+        <w:rPr>
+          <w:b/>
         </w:rPr>
         <w:lastRenderedPageBreak/>
-        <w:t>User interface—navigational paths and screen mock-ups</w:t>
-      </w:r>
-      <w:bookmarkEnd w:id="23"/>
+        <w:t>Visitor</w:t>
+      </w:r>
+      <w:r>
+        <w:t>: One of the user types that needs to be signed up to login and buy ticket. Visitor can surf and search event in the website.</w:t>
+      </w:r>
+    </w:p>
+    <w:p>
+      <w:pPr>
+        <w:ind w:left="284" w:firstLine="0"/>
+      </w:pPr>
+      <w:r>
+        <w:rPr>
+          <w:b/>
+        </w:rPr>
+        <w:t>Ticket</w:t>
+      </w:r>
+      <w:r>
+        <w:t>: Object that can be bought by users to go to event which ticket belongs to and has information such as event name, date, starts and ends times, place, seat number.</w:t>
+      </w:r>
+    </w:p>
+    <w:p>
+      <w:pPr>
+        <w:ind w:left="284" w:firstLine="0"/>
+      </w:pPr>
+      <w:r>
+        <w:rPr>
+          <w:b/>
+        </w:rPr>
+        <w:t>Event</w:t>
+      </w:r>
+      <w:r>
+        <w:t>:  Object that is created by Operator type of user and can be searched, viewed by any type of user.</w:t>
+      </w:r>
+    </w:p>
+    <w:p>
+      <w:r>
+        <w:rPr>
+          <w:b/>
+        </w:rPr>
+        <w:t>Stage</w:t>
+      </w:r>
+      <w:r>
+        <w:t>: Place that where event is happened.</w:t>
+      </w:r>
+    </w:p>
+    <w:p>
+      <w:pPr>
+        <w:ind w:left="284" w:firstLine="0"/>
+      </w:pPr>
+      <w:r>
+        <w:rPr>
+          <w:b/>
+        </w:rPr>
+        <w:t>Form</w:t>
+      </w:r>
+      <w:r>
+        <w:t xml:space="preserve">: Object that is presented to different type of users whether who wants to sign up, add event, add operator, buy ticket or edit account and event.  </w:t>
+      </w:r>
+    </w:p>
+    <w:p>
+      <w:pPr>
+        <w:ind w:left="284" w:firstLine="0"/>
+      </w:pPr>
+      <w:r>
+        <w:rPr>
+          <w:b/>
+        </w:rPr>
+        <w:t>Request</w:t>
+      </w:r>
+      <w:r>
+        <w:t>: Sent by Operator to add or edit event to Admin to decide whether it’s accepted or declined.</w:t>
+      </w:r>
+    </w:p>
+    <w:p>
+      <w:r>
+        <w:rPr>
+          <w:b/>
+        </w:rPr>
+        <w:t>Website</w:t>
+      </w:r>
+      <w:r>
+        <w:t>: System that users can be able to use functions that website has.</w:t>
+      </w:r>
+    </w:p>
+    <w:p>
+      <w:r>
+        <w:rPr>
+          <w:b/>
+        </w:rPr>
+        <w:t>Concert, Theatre, Sport</w:t>
+      </w:r>
+      <w:r>
+        <w:t>: Type of event that is related with this area.</w:t>
+      </w:r>
+    </w:p>
+    <w:p>
+      <w:pPr>
+        <w:pStyle w:val="Balk1"/>
+        <w:rPr>
+          <w:rFonts w:ascii="Times New Roman" w:hAnsi="Times New Roman" w:cs="Times New Roman"/>
+        </w:rPr>
+      </w:pPr>
+      <w:r>
+        <w:rPr>
+          <w:rFonts w:ascii="Times New Roman" w:hAnsi="Times New Roman" w:cs="Times New Roman"/>
+        </w:rPr>
+        <w:t>References</w:t>
+      </w:r>
+      <w:bookmarkEnd w:id="27"/>
     </w:p>
     <w:p>
       <w:pPr>
         <w:pStyle w:val="Balk2"/>
+        <w:numPr>
+          <w:ilvl w:val="2"/>
+          <w:numId w:val="1"/>
+        </w:numPr>
+        <w:rPr>
+          <w:rFonts w:cs="Times New Roman" w:hint="eastAsia"/>
+          <w:b w:val="0"/>
+        </w:rPr>
+      </w:pPr>
+      <w:r>
+        <w:rPr>
+          <w:rFonts w:cs="Times New Roman"/>
+          <w:b w:val="0"/>
+        </w:rPr>
+        <w:t xml:space="preserve">Bernd </w:t>
+      </w:r>
+      <w:proofErr w:type="spellStart"/>
+      <w:r>
+        <w:rPr>
+          <w:rFonts w:cs="Times New Roman"/>
+          <w:b w:val="0"/>
+        </w:rPr>
+        <w:t>Bruegge</w:t>
+      </w:r>
+      <w:proofErr w:type="spellEnd"/>
+      <w:r>
+        <w:rPr>
+          <w:rFonts w:cs="Times New Roman"/>
+          <w:b w:val="0"/>
+        </w:rPr>
+        <w:t xml:space="preserve">, Allen H. </w:t>
+      </w:r>
+      <w:proofErr w:type="spellStart"/>
+      <w:r>
+        <w:rPr>
+          <w:rFonts w:cs="Times New Roman"/>
+          <w:b w:val="0"/>
+        </w:rPr>
+        <w:t>Dutoit</w:t>
+      </w:r>
+      <w:proofErr w:type="spellEnd"/>
+      <w:r>
+        <w:rPr>
+          <w:rFonts w:cs="Times New Roman"/>
+          <w:b w:val="0"/>
+        </w:rPr>
+        <w:t>, Object Oriented Software Engineering Using UML, Patterns and Java, 3</w:t>
+      </w:r>
+      <w:r>
+        <w:rPr>
+          <w:rFonts w:cs="Times New Roman"/>
+          <w:b w:val="0"/>
+          <w:vertAlign w:val="superscript"/>
+        </w:rPr>
+        <w:t>rd</w:t>
+      </w:r>
+      <w:r>
+        <w:rPr>
+          <w:rFonts w:cs="Times New Roman"/>
+          <w:b w:val="0"/>
+        </w:rPr>
+        <w:t xml:space="preserve"> ed., Prentice Hall</w:t>
+      </w:r>
+    </w:p>
+    <w:p>
+      <w:pPr>
+        <w:pStyle w:val="Balk2"/>
+        <w:numPr>
+          <w:ilvl w:val="2"/>
+          <w:numId w:val="1"/>
+        </w:numPr>
         <w:rPr>
           <w:rFonts w:ascii="Times New Roman" w:hAnsi="Times New Roman" w:cs="Times New Roman"/>
-        </w:rPr>
-      </w:pPr>
-      <w:bookmarkStart w:id="24" w:name="_Toc496873319"/>
+          <w:b w:val="0"/>
+        </w:rPr>
+      </w:pPr>
       <w:r>
         <w:rPr>
           <w:rFonts w:ascii="Times New Roman" w:hAnsi="Times New Roman" w:cs="Times New Roman"/>
-        </w:rPr>
-        <w:t>Project Schedule</w:t>
-      </w:r>
-      <w:bookmarkEnd w:id="24"/>
-    </w:p>
-    <w:p>
-      <w:pPr>
-        <w:rPr>
-          <w:rFonts w:cs="Times New Roman"/>
-        </w:rPr>
-      </w:pPr>
-      <w:r>
-        <w:rPr>
-          <w:rFonts w:cs="Times New Roman"/>
-        </w:rPr>
-        <w:t xml:space="preserve">Prepare Gannt </w:t>
-      </w:r>
-      <w:proofErr w:type="gramStart"/>
-      <w:r>
-        <w:rPr>
-          <w:rFonts w:cs="Times New Roman"/>
-        </w:rPr>
-        <w:t>Chart, and</w:t>
-      </w:r>
-      <w:proofErr w:type="gramEnd"/>
-      <w:r>
-        <w:rPr>
-          <w:rFonts w:cs="Times New Roman"/>
-        </w:rPr>
-        <w:t xml:space="preserve"> add it to this section.</w:t>
-      </w:r>
-    </w:p>
-    <w:p>
-      <w:pPr>
-        <w:pStyle w:val="Balk1"/>
+          <w:b w:val="0"/>
+        </w:rPr>
+        <w:t>Biletix.com</w:t>
+      </w:r>
+    </w:p>
+    <w:p>
+      <w:pPr>
+        <w:pStyle w:val="Balk2"/>
+        <w:numPr>
+          <w:ilvl w:val="2"/>
+          <w:numId w:val="1"/>
+        </w:numPr>
         <w:rPr>
           <w:rFonts w:ascii="Times New Roman" w:hAnsi="Times New Roman" w:cs="Times New Roman"/>
-        </w:rPr>
-      </w:pPr>
-      <w:bookmarkStart w:id="25" w:name="_Toc496873320"/>
+          <w:b w:val="0"/>
+        </w:rPr>
+      </w:pPr>
       <w:r>
         <w:rPr>
           <w:rFonts w:ascii="Times New Roman" w:hAnsi="Times New Roman" w:cs="Times New Roman"/>
-        </w:rPr>
-        <w:t>Glossary</w:t>
-      </w:r>
-      <w:bookmarkEnd w:id="25"/>
-    </w:p>
-    <w:p>
-      <w:pPr>
-        <w:ind w:left="284" w:firstLine="0"/>
-      </w:pPr>
-      <w:bookmarkStart w:id="26" w:name="_Toc496873321"/>
-      <w:r>
-        <w:rPr>
-          <w:b/>
-        </w:rPr>
-        <w:t>Admin</w:t>
-      </w:r>
-      <w:r>
-        <w:t>: One of the user types that has authorization to accept and decline events. Admin can add Operator to the system. Also, can accept event changes request.</w:t>
-      </w:r>
-    </w:p>
-    <w:p>
-      <w:r>
-        <w:rPr>
-          <w:b/>
-        </w:rPr>
-        <w:t>User</w:t>
-      </w:r>
-      <w:r>
-        <w:t>: One of the user types that already signed up and can search event and buy ticket.</w:t>
-      </w:r>
-    </w:p>
-    <w:p>
-      <w:pPr>
-        <w:ind w:left="284" w:firstLine="0"/>
-      </w:pPr>
-      <w:r>
-        <w:rPr>
-          <w:b/>
-        </w:rPr>
-        <w:t>Operator</w:t>
-      </w:r>
-      <w:r>
-        <w:t>: One of the user types that can add, cancel and edit event. This user type can be only added to system by admin.</w:t>
-      </w:r>
-    </w:p>
-    <w:p>
-      <w:pPr>
-        <w:ind w:left="284" w:firstLine="0"/>
-      </w:pPr>
-      <w:r>
-        <w:rPr>
-          <w:b/>
-        </w:rPr>
-        <w:t>Visitor</w:t>
-      </w:r>
-      <w:r>
-        <w:t>: One of the user types that needs to be signed up to login and buy ticket. Visitor can surf and search event in the website.</w:t>
-      </w:r>
-    </w:p>
-    <w:p>
-      <w:pPr>
-        <w:ind w:left="284" w:firstLine="0"/>
-      </w:pPr>
-      <w:r>
-        <w:rPr>
-          <w:b/>
-        </w:rPr>
-        <w:t>Ticket</w:t>
-      </w:r>
-      <w:r>
-        <w:t>: Object that can be bought by users to go to event which ticket belongs to and has information such as event name, date, starts and ends times, place, seat number.</w:t>
-      </w:r>
-    </w:p>
-    <w:p>
-      <w:pPr>
-        <w:ind w:left="284" w:firstLine="0"/>
-      </w:pPr>
-      <w:r>
-        <w:rPr>
-          <w:b/>
-        </w:rPr>
-        <w:t>Event</w:t>
-      </w:r>
-      <w:r>
-        <w:t>:  Object that is created</w:t>
-      </w:r>
-      <w:bookmarkStart w:id="27" w:name="_GoBack"/>
-      <w:bookmarkEnd w:id="27"/>
-      <w:r>
-        <w:t xml:space="preserve"> by Operator type of user and can be searched, viewed by any type of user.</w:t>
-      </w:r>
-    </w:p>
-    <w:p>
-      <w:r>
-        <w:rPr>
-          <w:b/>
-        </w:rPr>
-        <w:t>Stage</w:t>
-      </w:r>
-      <w:r>
-        <w:t>: Place that where event is happened.</w:t>
-      </w:r>
-    </w:p>
-    <w:p>
-      <w:pPr>
-        <w:ind w:left="284" w:firstLine="0"/>
-      </w:pPr>
-      <w:r>
-        <w:rPr>
-          <w:b/>
-        </w:rPr>
-        <w:t>Form</w:t>
-      </w:r>
-      <w:r>
-        <w:t xml:space="preserve">: Object that is presented to different type of users whether who wants to sign up, add event, add operator, buy ticket or edit account and event.  </w:t>
-      </w:r>
-    </w:p>
-    <w:p>
-      <w:pPr>
-        <w:ind w:left="284" w:firstLine="0"/>
-      </w:pPr>
-      <w:r>
-        <w:rPr>
-          <w:b/>
-        </w:rPr>
-        <w:t>Request</w:t>
-      </w:r>
-      <w:r>
-        <w:t>: Sent by Operator to add or edit event to Admin to decide whether it’s accepted or declined.</w:t>
-      </w:r>
-    </w:p>
-    <w:p>
-      <w:r>
-        <w:rPr>
-          <w:b/>
-        </w:rPr>
-        <w:t>Website</w:t>
-      </w:r>
-      <w:r>
-        <w:t>: System that users can be able to use functions that website has.</w:t>
-      </w:r>
-    </w:p>
-    <w:p>
-      <w:r>
-        <w:rPr>
-          <w:b/>
-        </w:rPr>
-        <w:t>Concert, Theatre, Sport</w:t>
-      </w:r>
-      <w:r>
-        <w:t>: Type of event that is related with this area.</w:t>
-      </w:r>
-    </w:p>
-    <w:p>
-      <w:pPr>
-        <w:pStyle w:val="Balk1"/>
+          <w:b w:val="0"/>
+        </w:rPr>
+        <w:t>Visual Paradigm</w:t>
+      </w:r>
+    </w:p>
+    <w:p>
+      <w:pPr>
+        <w:pStyle w:val="Balk2"/>
+        <w:numPr>
+          <w:ilvl w:val="2"/>
+          <w:numId w:val="1"/>
+        </w:numPr>
         <w:rPr>
           <w:rFonts w:ascii="Times New Roman" w:hAnsi="Times New Roman" w:cs="Times New Roman"/>
-        </w:rPr>
-      </w:pPr>
-      <w:r>
-        <w:rPr>
-          <w:rFonts w:ascii="Times New Roman" w:hAnsi="Times New Roman" w:cs="Times New Roman"/>
-        </w:rPr>
-        <w:t>References</w:t>
-      </w:r>
-      <w:bookmarkEnd w:id="26"/>
-    </w:p>
-    <w:p>
-      <w:pPr>
-        <w:rPr>
-          <w:rFonts w:cs="Times New Roman"/>
-        </w:rPr>
-      </w:pPr>
-      <w:r>
-        <w:rPr>
-          <w:rFonts w:cs="Times New Roman"/>
-        </w:rPr>
-        <w:t>This subsection should:</w:t>
-      </w:r>
-    </w:p>
-    <w:p>
-      <w:pPr>
-        <w:pStyle w:val="ListeParagraf"/>
+          <w:b w:val="0"/>
+        </w:rPr>
+      </w:pPr>
+      <w:r>
+        <w:rPr>
+          <w:b w:val="0"/>
+        </w:rPr>
+        <w:t>Balsamic</w:t>
+      </w:r>
+    </w:p>
+    <w:p>
+      <w:pPr>
+        <w:pStyle w:val="Balk2"/>
         <w:numPr>
           <w:ilvl w:val="0"/>
-          <w:numId w:val="15"/>
+          <w:numId w:val="0"/>
         </w:numPr>
-        <w:ind w:firstLine="0"/>
-        <w:rPr>
-          <w:rFonts w:cs="Times New Roman"/>
-        </w:rPr>
-      </w:pPr>
-      <w:r>
-        <w:rPr>
-          <w:rFonts w:cs="Times New Roman"/>
-        </w:rPr>
-        <w:t>Provide a complete list of all documents referenced elsewhere in the RAD, or in a separate, specified document.</w:t>
-      </w:r>
-    </w:p>
-    <w:p>
-      <w:pPr>
-        <w:pStyle w:val="ListeParagraf"/>
-        <w:numPr>
-          <w:ilvl w:val="0"/>
-          <w:numId w:val="15"/>
-        </w:numPr>
-        <w:ind w:firstLine="0"/>
-        <w:rPr>
-          <w:rFonts w:cs="Times New Roman"/>
-        </w:rPr>
-      </w:pPr>
-      <w:r>
-        <w:rPr>
-          <w:rFonts w:cs="Times New Roman"/>
-        </w:rPr>
-        <w:t>Identify each document by title, report number - if applicable - date, and publishing organization.</w:t>
-      </w:r>
-    </w:p>
-    <w:p>
-      <w:pPr>
-        <w:pStyle w:val="ListeParagraf"/>
-        <w:numPr>
-          <w:ilvl w:val="0"/>
-          <w:numId w:val="15"/>
-        </w:numPr>
-        <w:ind w:firstLine="0"/>
-        <w:rPr>
-          <w:rFonts w:cs="Times New Roman"/>
-        </w:rPr>
-      </w:pPr>
-      <w:r>
-        <w:rPr>
-          <w:rFonts w:cs="Times New Roman"/>
-        </w:rPr>
-        <w:t xml:space="preserve">Specify the sources from which the references can be obtained. </w:t>
-      </w:r>
-    </w:p>
-    <w:p>
-      <w:pPr>
-        <w:rPr>
-          <w:rFonts w:cs="Times New Roman"/>
-        </w:rPr>
-      </w:pPr>
-      <w:r>
-        <w:rPr>
-          <w:rFonts w:cs="Times New Roman"/>
-        </w:rPr>
-        <w:t>The following is an example of listing a book in this section. Check the text to see how it is cross referenced (The whole document is based on [</w:t>
-      </w:r>
-      <w:r>
-        <w:rPr>
-          <w:rFonts w:cs="Times New Roman"/>
-        </w:rPr>
-        <w:fldChar w:fldCharType="begin"/>
-      </w:r>
-      <w:r>
-        <w:rPr>
-          <w:rFonts w:cs="Times New Roman"/>
-        </w:rPr>
-        <w:instrText xml:space="preserve"> REF _Ref431126989 \r \h </w:instrText>
-      </w:r>
-      <w:r>
-        <w:rPr>
-          <w:rFonts w:cs="Times New Roman"/>
-        </w:rPr>
-      </w:r>
-      <w:r>
-        <w:rPr>
-          <w:rFonts w:cs="Times New Roman"/>
-        </w:rPr>
-        <w:fldChar w:fldCharType="separate"/>
-      </w:r>
-      <w:r>
-        <w:rPr>
-          <w:rFonts w:cs="Times New Roman"/>
-        </w:rPr>
-        <w:t>1</w:t>
-      </w:r>
-      <w:r>
-        <w:rPr>
-          <w:rFonts w:cs="Times New Roman"/>
-        </w:rPr>
-        <w:fldChar w:fldCharType="end"/>
-      </w:r>
-      <w:r>
-        <w:rPr>
-          <w:rFonts w:cs="Times New Roman"/>
-        </w:rPr>
-        <w:t>]).</w:t>
-      </w:r>
-    </w:p>
-    <w:p>
-      <w:pPr>
-        <w:spacing w:before="240"/>
-        <w:ind w:left="284" w:hanging="284"/>
-        <w:rPr>
-          <w:rFonts w:cs="Times New Roman"/>
-          <w:color w:val="000000"/>
-          <w:szCs w:val="24"/>
-        </w:rPr>
-      </w:pPr>
-    </w:p>
-    <w:p>
-      <w:pPr>
-        <w:pStyle w:val="ListeParagraf"/>
-        <w:numPr>
-          <w:ilvl w:val="0"/>
-          <w:numId w:val="16"/>
-        </w:numPr>
-        <w:spacing w:before="240"/>
-        <w:rPr>
-          <w:rFonts w:cs="Times New Roman"/>
-        </w:rPr>
-      </w:pPr>
-      <w:bookmarkStart w:id="28" w:name="_Ref431126989"/>
-      <w:proofErr w:type="spellStart"/>
-      <w:r>
-        <w:rPr>
-          <w:rFonts w:cs="Times New Roman"/>
-          <w:color w:val="000000"/>
-          <w:szCs w:val="24"/>
-        </w:rPr>
-        <w:t>Bruegge</w:t>
-      </w:r>
-      <w:proofErr w:type="spellEnd"/>
-      <w:r>
-        <w:rPr>
-          <w:rFonts w:cs="Times New Roman"/>
-          <w:color w:val="000000"/>
-          <w:szCs w:val="24"/>
-        </w:rPr>
-        <w:t xml:space="preserve"> B. &amp; </w:t>
-      </w:r>
-      <w:proofErr w:type="spellStart"/>
-      <w:r>
-        <w:rPr>
-          <w:rFonts w:cs="Times New Roman"/>
-          <w:color w:val="000000"/>
-          <w:szCs w:val="24"/>
-        </w:rPr>
-        <w:t>Dutoit</w:t>
-      </w:r>
-      <w:proofErr w:type="spellEnd"/>
-      <w:r>
-        <w:rPr>
-          <w:rFonts w:cs="Times New Roman"/>
-          <w:color w:val="000000"/>
-          <w:szCs w:val="24"/>
-        </w:rPr>
-        <w:t xml:space="preserve"> </w:t>
-      </w:r>
-      <w:proofErr w:type="gramStart"/>
-      <w:r>
-        <w:rPr>
-          <w:rFonts w:cs="Times New Roman"/>
-          <w:color w:val="000000"/>
-          <w:szCs w:val="24"/>
-        </w:rPr>
-        <w:t>A.H.</w:t>
-      </w:r>
-      <w:r>
-        <w:rPr>
-          <w:rFonts w:cs="Times New Roman"/>
-          <w:szCs w:val="24"/>
-        </w:rPr>
-        <w:t>.</w:t>
-      </w:r>
-      <w:proofErr w:type="gramEnd"/>
-      <w:r>
-        <w:rPr>
-          <w:rFonts w:cs="Times New Roman"/>
-        </w:rPr>
-        <w:t xml:space="preserve"> (2010). </w:t>
-      </w:r>
-      <w:r>
-        <w:rPr>
-          <w:rFonts w:cs="Times New Roman"/>
-          <w:bCs/>
-          <w:i/>
-        </w:rPr>
-        <w:t>Object-Oriented Software Engineering Using UML, Patterns, and Java</w:t>
-      </w:r>
-      <w:r>
-        <w:rPr>
-          <w:rFonts w:cs="Times New Roman"/>
-        </w:rPr>
-        <w:t>, Prentice Hall, 3</w:t>
-      </w:r>
-      <w:r>
-        <w:rPr>
-          <w:rFonts w:cs="Times New Roman"/>
-          <w:vertAlign w:val="superscript"/>
-        </w:rPr>
-        <w:t>rd</w:t>
-      </w:r>
-      <w:r>
-        <w:rPr>
-          <w:rFonts w:cs="Times New Roman"/>
-        </w:rPr>
-        <w:t xml:space="preserve"> ed.</w:t>
-      </w:r>
-      <w:bookmarkEnd w:id="28"/>
-      <w:r>
-        <w:rPr>
-          <w:rFonts w:cs="Times New Roman"/>
-        </w:rPr>
-        <w:t xml:space="preserve"> </w:t>
-      </w:r>
-    </w:p>
+        <w:ind w:left="284"/>
+        <w:rPr>
+          <w:rFonts w:hint="eastAsia"/>
+        </w:rPr>
+      </w:pPr>
+    </w:p>
+    <w:p/>
     <w:p>
       <w:pPr>
         <w:pStyle w:val="TBal1"/>
@@ -24260,8 +24533,8 @@
       </w:pPr>
     </w:p>
     <w:sectPr>
-      <w:footerReference w:type="default" r:id="rId13"/>
-      <w:footerReference w:type="first" r:id="rId14"/>
+      <w:footerReference w:type="default" r:id="rId15"/>
+      <w:footerReference w:type="first" r:id="rId16"/>
       <w:pgSz w:w="11906" w:h="16838"/>
       <w:pgMar w:top="1135" w:right="1417" w:bottom="1417" w:left="1417" w:header="708" w:footer="708" w:gutter="0"/>
       <w:pgNumType w:start="1"/>
@@ -24412,12 +24685,12 @@
 <w:numbering xmlns:wpc="http://schemas.microsoft.com/office/word/2010/wordprocessingCanvas" xmlns:cx="http://schemas.microsoft.com/office/drawing/2014/chartex" xmlns:cx1="http://schemas.microsoft.com/office/drawing/2015/9/8/chartex" xmlns:cx2="http://schemas.microsoft.com/office/drawing/2015/10/21/chartex" xmlns:cx3="http://schemas.microsoft.com/office/drawing/2016/5/9/chartex" xmlns:cx4="http://schemas.microsoft.com/office/drawing/2016/5/10/chartex" xmlns:cx5="http://schemas.microsoft.com/office/drawing/2016/5/11/chartex" xmlns:cx6="http://schemas.microsoft.com/office/drawing/2016/5/12/chartex" xmlns:cx7="http://schemas.microsoft.com/office/drawing/2016/5/13/chartex" xmlns:cx8="http://schemas.microsoft.com/office/drawing/2016/5/14/chartex" xmlns:mc="http://schemas.openxmlformats.org/markup-compatibility/2006" xmlns:aink="http://schemas.microsoft.com/office/drawing/2016/ink" xmlns:am3d="http://schemas.microsoft.com/office/drawing/2017/model3d" xmlns:o="urn:schemas-microsoft-com:office:office" xmlns:r="http://schemas.openxmlformats.org/officeDocument/2006/relationships" xmlns:m="http://schemas.openxmlformats.org/officeDocument/2006/math" xmlns:v="urn:schemas-microsoft-com:vml" xmlns:wp14="http://schemas.microsoft.com/office/word/2010/wordprocessingDrawing" xmlns:wp="http://schemas.openxmlformats.org/drawingml/2006/wordprocessingDrawing" xmlns:w10="urn:schemas-microsoft-com:office:word" xmlns:w="http://schemas.openxmlformats.org/wordprocessingml/2006/main" xmlns:w14="http://schemas.microsoft.com/office/word/2010/wordml" xmlns:w15="http://schemas.microsoft.com/office/word/2012/wordml" xmlns:w16cid="http://schemas.microsoft.com/office/word/2016/wordml/cid" xmlns:w16se="http://schemas.microsoft.com/office/word/2015/wordml/symex" xmlns:wpg="http://schemas.microsoft.com/office/word/2010/wordprocessingGroup" xmlns:wpi="http://schemas.microsoft.com/office/word/2010/wordprocessingInk" xmlns:wne="http://schemas.microsoft.com/office/word/2006/wordml" xmlns:wps="http://schemas.microsoft.com/office/word/2010/wordprocessingShape" mc:Ignorable="w14 w15 w16se w16cid wp14">
   <w:numPicBullet w:numPicBulletId="0">
     <w:pict>
-      <v:rect id="_x0000_i1036" style="width:0;height:1.5pt" o:hralign="center" o:bullet="t" o:hrstd="t" o:hr="t" fillcolor="#a0a0a0" stroked="f"/>
+      <v:rect id="_x0000_i1034" style="width:0;height:1.5pt" o:hralign="center" o:bullet="t" o:hrstd="t" o:hr="t" fillcolor="#a0a0a0" stroked="f"/>
     </w:pict>
   </w:numPicBullet>
   <w:numPicBullet w:numPicBulletId="1">
     <w:pict>
-      <v:rect id="_x0000_i1037" style="width:0;height:1.5pt" o:hralign="center" o:bullet="t" o:hrstd="t" o:hr="t" fillcolor="#a0a0a0" stroked="f"/>
+      <v:rect id="_x0000_i1035" style="width:0;height:1.5pt" o:hralign="center" o:bullet="t" o:hrstd="t" o:hr="t" fillcolor="#a0a0a0" stroked="f"/>
     </w:pict>
   </w:numPicBullet>
   <w:abstractNum w:abstractNumId="0" w15:restartNumberingAfterBreak="0">
@@ -24632,6 +24905,146 @@
     </w:lvl>
   </w:abstractNum>
   <w:abstractNum w:abstractNumId="5" w15:restartNumberingAfterBreak="0">
+    <w:nsid w:val="09912688"/>
+    <w:multiLevelType w:val="hybridMultilevel"/>
+    <w:tmpl w:val="E36C46E2"/>
+    <w:lvl w:ilvl="0" w:tplc="C0A63CC2">
+      <w:start w:val="1"/>
+      <w:numFmt w:val="bullet"/>
+      <w:lvlText w:val=""/>
+      <w:lvlJc w:val="left"/>
+      <w:pPr>
+        <w:tabs>
+          <w:tab w:val="num" w:pos="720"/>
+        </w:tabs>
+        <w:ind w:left="720" w:hanging="360"/>
+      </w:pPr>
+      <w:rPr>
+        <w:rFonts w:ascii="Wingdings" w:hAnsi="Wingdings" w:hint="default"/>
+      </w:rPr>
+    </w:lvl>
+    <w:lvl w:ilvl="1" w:tplc="6F1609D0" w:tentative="1">
+      <w:start w:val="1"/>
+      <w:numFmt w:val="bullet"/>
+      <w:lvlText w:val=""/>
+      <w:lvlJc w:val="left"/>
+      <w:pPr>
+        <w:tabs>
+          <w:tab w:val="num" w:pos="1440"/>
+        </w:tabs>
+        <w:ind w:left="1440" w:hanging="360"/>
+      </w:pPr>
+      <w:rPr>
+        <w:rFonts w:ascii="Wingdings" w:hAnsi="Wingdings" w:hint="default"/>
+      </w:rPr>
+    </w:lvl>
+    <w:lvl w:ilvl="2" w:tplc="BB763422" w:tentative="1">
+      <w:start w:val="1"/>
+      <w:numFmt w:val="bullet"/>
+      <w:lvlText w:val=""/>
+      <w:lvlJc w:val="left"/>
+      <w:pPr>
+        <w:tabs>
+          <w:tab w:val="num" w:pos="2160"/>
+        </w:tabs>
+        <w:ind w:left="2160" w:hanging="360"/>
+      </w:pPr>
+      <w:rPr>
+        <w:rFonts w:ascii="Wingdings" w:hAnsi="Wingdings" w:hint="default"/>
+      </w:rPr>
+    </w:lvl>
+    <w:lvl w:ilvl="3" w:tplc="86D65A96" w:tentative="1">
+      <w:start w:val="1"/>
+      <w:numFmt w:val="bullet"/>
+      <w:lvlText w:val=""/>
+      <w:lvlJc w:val="left"/>
+      <w:pPr>
+        <w:tabs>
+          <w:tab w:val="num" w:pos="2880"/>
+        </w:tabs>
+        <w:ind w:left="2880" w:hanging="360"/>
+      </w:pPr>
+      <w:rPr>
+        <w:rFonts w:ascii="Wingdings" w:hAnsi="Wingdings" w:hint="default"/>
+      </w:rPr>
+    </w:lvl>
+    <w:lvl w:ilvl="4" w:tplc="A56CA4F4" w:tentative="1">
+      <w:start w:val="1"/>
+      <w:numFmt w:val="bullet"/>
+      <w:lvlText w:val=""/>
+      <w:lvlJc w:val="left"/>
+      <w:pPr>
+        <w:tabs>
+          <w:tab w:val="num" w:pos="3600"/>
+        </w:tabs>
+        <w:ind w:left="3600" w:hanging="360"/>
+      </w:pPr>
+      <w:rPr>
+        <w:rFonts w:ascii="Wingdings" w:hAnsi="Wingdings" w:hint="default"/>
+      </w:rPr>
+    </w:lvl>
+    <w:lvl w:ilvl="5" w:tplc="C8781942" w:tentative="1">
+      <w:start w:val="1"/>
+      <w:numFmt w:val="bullet"/>
+      <w:lvlText w:val=""/>
+      <w:lvlJc w:val="left"/>
+      <w:pPr>
+        <w:tabs>
+          <w:tab w:val="num" w:pos="4320"/>
+        </w:tabs>
+        <w:ind w:left="4320" w:hanging="360"/>
+      </w:pPr>
+      <w:rPr>
+        <w:rFonts w:ascii="Wingdings" w:hAnsi="Wingdings" w:hint="default"/>
+      </w:rPr>
+    </w:lvl>
+    <w:lvl w:ilvl="6" w:tplc="81D43284" w:tentative="1">
+      <w:start w:val="1"/>
+      <w:numFmt w:val="bullet"/>
+      <w:lvlText w:val=""/>
+      <w:lvlJc w:val="left"/>
+      <w:pPr>
+        <w:tabs>
+          <w:tab w:val="num" w:pos="5040"/>
+        </w:tabs>
+        <w:ind w:left="5040" w:hanging="360"/>
+      </w:pPr>
+      <w:rPr>
+        <w:rFonts w:ascii="Wingdings" w:hAnsi="Wingdings" w:hint="default"/>
+      </w:rPr>
+    </w:lvl>
+    <w:lvl w:ilvl="7" w:tplc="7B6EB704" w:tentative="1">
+      <w:start w:val="1"/>
+      <w:numFmt w:val="bullet"/>
+      <w:lvlText w:val=""/>
+      <w:lvlJc w:val="left"/>
+      <w:pPr>
+        <w:tabs>
+          <w:tab w:val="num" w:pos="5760"/>
+        </w:tabs>
+        <w:ind w:left="5760" w:hanging="360"/>
+      </w:pPr>
+      <w:rPr>
+        <w:rFonts w:ascii="Wingdings" w:hAnsi="Wingdings" w:hint="default"/>
+      </w:rPr>
+    </w:lvl>
+    <w:lvl w:ilvl="8" w:tplc="8C507758" w:tentative="1">
+      <w:start w:val="1"/>
+      <w:numFmt w:val="bullet"/>
+      <w:lvlText w:val=""/>
+      <w:lvlJc w:val="left"/>
+      <w:pPr>
+        <w:tabs>
+          <w:tab w:val="num" w:pos="6480"/>
+        </w:tabs>
+        <w:ind w:left="6480" w:hanging="360"/>
+      </w:pPr>
+      <w:rPr>
+        <w:rFonts w:ascii="Wingdings" w:hAnsi="Wingdings" w:hint="default"/>
+      </w:rPr>
+    </w:lvl>
+  </w:abstractNum>
+  <w:abstractNum w:abstractNumId="6" w15:restartNumberingAfterBreak="0">
     <w:nsid w:val="0FAE26B8"/>
     <w:multiLevelType w:val="hybridMultilevel"/>
     <w:tmpl w:val="5254D8A2"/>
@@ -24717,7 +25130,7 @@
       </w:pPr>
     </w:lvl>
   </w:abstractNum>
-  <w:abstractNum w:abstractNumId="6" w15:restartNumberingAfterBreak="0">
+  <w:abstractNum w:abstractNumId="7" w15:restartNumberingAfterBreak="0">
     <w:nsid w:val="18786EBD"/>
     <w:multiLevelType w:val="hybridMultilevel"/>
     <w:tmpl w:val="17206990"/>
@@ -24830,7 +25243,7 @@
       </w:rPr>
     </w:lvl>
   </w:abstractNum>
-  <w:abstractNum w:abstractNumId="7" w15:restartNumberingAfterBreak="0">
+  <w:abstractNum w:abstractNumId="8" w15:restartNumberingAfterBreak="0">
     <w:nsid w:val="18F21E9F"/>
     <w:multiLevelType w:val="multilevel"/>
     <w:tmpl w:val="18F21E9F"/>
@@ -24943,7 +25356,7 @@
       </w:rPr>
     </w:lvl>
   </w:abstractNum>
-  <w:abstractNum w:abstractNumId="8" w15:restartNumberingAfterBreak="0">
+  <w:abstractNum w:abstractNumId="9" w15:restartNumberingAfterBreak="0">
     <w:nsid w:val="192A1AB3"/>
     <w:multiLevelType w:val="multilevel"/>
     <w:tmpl w:val="192A1AB3"/>
@@ -25056,7 +25469,7 @@
       </w:rPr>
     </w:lvl>
   </w:abstractNum>
-  <w:abstractNum w:abstractNumId="9" w15:restartNumberingAfterBreak="0">
+  <w:abstractNum w:abstractNumId="10" w15:restartNumberingAfterBreak="0">
     <w:nsid w:val="192D107F"/>
     <w:multiLevelType w:val="multilevel"/>
     <w:tmpl w:val="192D107F"/>
@@ -25169,7 +25582,7 @@
       </w:rPr>
     </w:lvl>
   </w:abstractNum>
-  <w:abstractNum w:abstractNumId="10" w15:restartNumberingAfterBreak="0">
+  <w:abstractNum w:abstractNumId="11" w15:restartNumberingAfterBreak="0">
     <w:nsid w:val="1A206EE3"/>
     <w:multiLevelType w:val="multilevel"/>
     <w:tmpl w:val="766F4D81"/>
@@ -25260,7 +25673,7 @@
       </w:pPr>
     </w:lvl>
   </w:abstractNum>
-  <w:abstractNum w:abstractNumId="11" w15:restartNumberingAfterBreak="0">
+  <w:abstractNum w:abstractNumId="12" w15:restartNumberingAfterBreak="0">
     <w:nsid w:val="1FE13D33"/>
     <w:multiLevelType w:val="multilevel"/>
     <w:tmpl w:val="9D72CC80"/>
@@ -25354,7 +25767,7 @@
       </w:pPr>
     </w:lvl>
   </w:abstractNum>
-  <w:abstractNum w:abstractNumId="12" w15:restartNumberingAfterBreak="0">
+  <w:abstractNum w:abstractNumId="13" w15:restartNumberingAfterBreak="0">
     <w:nsid w:val="23CD247A"/>
     <w:multiLevelType w:val="multilevel"/>
     <w:tmpl w:val="766F4D81"/>
@@ -25445,7 +25858,7 @@
       </w:pPr>
     </w:lvl>
   </w:abstractNum>
-  <w:abstractNum w:abstractNumId="13" w15:restartNumberingAfterBreak="0">
+  <w:abstractNum w:abstractNumId="14" w15:restartNumberingAfterBreak="0">
     <w:nsid w:val="23E1260D"/>
     <w:multiLevelType w:val="hybridMultilevel"/>
     <w:tmpl w:val="1584D776"/>
@@ -25586,7 +25999,7 @@
       </w:rPr>
     </w:lvl>
   </w:abstractNum>
-  <w:abstractNum w:abstractNumId="14" w15:restartNumberingAfterBreak="0">
+  <w:abstractNum w:abstractNumId="15" w15:restartNumberingAfterBreak="0">
     <w:nsid w:val="279E0B6F"/>
     <w:multiLevelType w:val="multilevel"/>
     <w:tmpl w:val="9D72CC80"/>
@@ -25680,7 +26093,7 @@
       </w:pPr>
     </w:lvl>
   </w:abstractNum>
-  <w:abstractNum w:abstractNumId="15" w15:restartNumberingAfterBreak="0">
+  <w:abstractNum w:abstractNumId="16" w15:restartNumberingAfterBreak="0">
     <w:nsid w:val="27A115FA"/>
     <w:multiLevelType w:val="multilevel"/>
     <w:tmpl w:val="31594F3D"/>
@@ -25769,7 +26182,7 @@
       </w:pPr>
     </w:lvl>
   </w:abstractNum>
-  <w:abstractNum w:abstractNumId="16" w15:restartNumberingAfterBreak="0">
+  <w:abstractNum w:abstractNumId="17" w15:restartNumberingAfterBreak="0">
     <w:nsid w:val="306552C5"/>
     <w:multiLevelType w:val="hybridMultilevel"/>
     <w:tmpl w:val="200849E0"/>
@@ -25855,7 +26268,7 @@
       </w:pPr>
     </w:lvl>
   </w:abstractNum>
-  <w:abstractNum w:abstractNumId="17" w15:restartNumberingAfterBreak="0">
+  <w:abstractNum w:abstractNumId="18" w15:restartNumberingAfterBreak="0">
     <w:nsid w:val="30A900FE"/>
     <w:multiLevelType w:val="hybridMultilevel"/>
     <w:tmpl w:val="A2145946"/>
@@ -25968,7 +26381,7 @@
       </w:rPr>
     </w:lvl>
   </w:abstractNum>
-  <w:abstractNum w:abstractNumId="18" w15:restartNumberingAfterBreak="0">
+  <w:abstractNum w:abstractNumId="19" w15:restartNumberingAfterBreak="0">
     <w:nsid w:val="31594F3D"/>
     <w:multiLevelType w:val="multilevel"/>
     <w:tmpl w:val="31594F3D"/>
@@ -26057,7 +26470,7 @@
       </w:pPr>
     </w:lvl>
   </w:abstractNum>
-  <w:abstractNum w:abstractNumId="19" w15:restartNumberingAfterBreak="0">
+  <w:abstractNum w:abstractNumId="20" w15:restartNumberingAfterBreak="0">
     <w:nsid w:val="3BB53FC9"/>
     <w:multiLevelType w:val="hybridMultilevel"/>
     <w:tmpl w:val="84960F08"/>
@@ -26170,7 +26583,7 @@
       </w:rPr>
     </w:lvl>
   </w:abstractNum>
-  <w:abstractNum w:abstractNumId="20" w15:restartNumberingAfterBreak="0">
+  <w:abstractNum w:abstractNumId="21" w15:restartNumberingAfterBreak="0">
     <w:nsid w:val="4161746F"/>
     <w:multiLevelType w:val="hybridMultilevel"/>
     <w:tmpl w:val="DBF86A3C"/>
@@ -26283,7 +26696,7 @@
       </w:rPr>
     </w:lvl>
   </w:abstractNum>
-  <w:abstractNum w:abstractNumId="21" w15:restartNumberingAfterBreak="0">
+  <w:abstractNum w:abstractNumId="22" w15:restartNumberingAfterBreak="0">
     <w:nsid w:val="42881AA9"/>
     <w:multiLevelType w:val="multilevel"/>
     <w:tmpl w:val="42881AA9"/>
@@ -26396,7 +26809,7 @@
       </w:rPr>
     </w:lvl>
   </w:abstractNum>
-  <w:abstractNum w:abstractNumId="22" w15:restartNumberingAfterBreak="0">
+  <w:abstractNum w:abstractNumId="23" w15:restartNumberingAfterBreak="0">
     <w:nsid w:val="44D4459C"/>
     <w:multiLevelType w:val="hybridMultilevel"/>
     <w:tmpl w:val="76F627FA"/>
@@ -26509,7 +26922,93 @@
       </w:rPr>
     </w:lvl>
   </w:abstractNum>
-  <w:abstractNum w:abstractNumId="23" w15:restartNumberingAfterBreak="0">
+  <w:abstractNum w:abstractNumId="24" w15:restartNumberingAfterBreak="0">
+    <w:nsid w:val="450813B0"/>
+    <w:multiLevelType w:val="multilevel"/>
+    <w:tmpl w:val="0409001D"/>
+    <w:lvl w:ilvl="0">
+      <w:start w:val="1"/>
+      <w:numFmt w:val="decimal"/>
+      <w:lvlText w:val="%1)"/>
+      <w:lvlJc w:val="left"/>
+      <w:pPr>
+        <w:ind w:left="360" w:hanging="360"/>
+      </w:pPr>
+    </w:lvl>
+    <w:lvl w:ilvl="1">
+      <w:start w:val="1"/>
+      <w:numFmt w:val="lowerLetter"/>
+      <w:lvlText w:val="%2)"/>
+      <w:lvlJc w:val="left"/>
+      <w:pPr>
+        <w:ind w:left="720" w:hanging="360"/>
+      </w:pPr>
+    </w:lvl>
+    <w:lvl w:ilvl="2">
+      <w:start w:val="1"/>
+      <w:numFmt w:val="lowerRoman"/>
+      <w:lvlText w:val="%3)"/>
+      <w:lvlJc w:val="left"/>
+      <w:pPr>
+        <w:ind w:left="1080" w:hanging="360"/>
+      </w:pPr>
+    </w:lvl>
+    <w:lvl w:ilvl="3">
+      <w:start w:val="1"/>
+      <w:numFmt w:val="decimal"/>
+      <w:lvlText w:val="(%4)"/>
+      <w:lvlJc w:val="left"/>
+      <w:pPr>
+        <w:ind w:left="1440" w:hanging="360"/>
+      </w:pPr>
+    </w:lvl>
+    <w:lvl w:ilvl="4">
+      <w:start w:val="1"/>
+      <w:numFmt w:val="lowerLetter"/>
+      <w:lvlText w:val="(%5)"/>
+      <w:lvlJc w:val="left"/>
+      <w:pPr>
+        <w:ind w:left="1800" w:hanging="360"/>
+      </w:pPr>
+    </w:lvl>
+    <w:lvl w:ilvl="5">
+      <w:start w:val="1"/>
+      <w:numFmt w:val="lowerRoman"/>
+      <w:lvlText w:val="(%6)"/>
+      <w:lvlJc w:val="left"/>
+      <w:pPr>
+        <w:ind w:left="2160" w:hanging="360"/>
+      </w:pPr>
+    </w:lvl>
+    <w:lvl w:ilvl="6">
+      <w:start w:val="1"/>
+      <w:numFmt w:val="decimal"/>
+      <w:lvlText w:val="%7."/>
+      <w:lvlJc w:val="left"/>
+      <w:pPr>
+        <w:ind w:left="2520" w:hanging="360"/>
+      </w:pPr>
+    </w:lvl>
+    <w:lvl w:ilvl="7">
+      <w:start w:val="1"/>
+      <w:numFmt w:val="lowerLetter"/>
+      <w:lvlText w:val="%8."/>
+      <w:lvlJc w:val="left"/>
+      <w:pPr>
+        <w:ind w:left="2880" w:hanging="360"/>
+      </w:pPr>
+    </w:lvl>
+    <w:lvl w:ilvl="8">
+      <w:start w:val="1"/>
+      <w:numFmt w:val="lowerRoman"/>
+      <w:lvlText w:val="%9."/>
+      <w:lvlJc w:val="left"/>
+      <w:pPr>
+        <w:ind w:left="3240" w:hanging="360"/>
+      </w:pPr>
+    </w:lvl>
+  </w:abstractNum>
+  <w:abstractNum w:abstractNumId="25" w15:restartNumberingAfterBreak="0">
     <w:nsid w:val="45603DFD"/>
     <w:multiLevelType w:val="multilevel"/>
     <w:tmpl w:val="45603DFD"/>
@@ -26598,7 +27097,7 @@
       </w:pPr>
     </w:lvl>
   </w:abstractNum>
-  <w:abstractNum w:abstractNumId="24" w15:restartNumberingAfterBreak="0">
+  <w:abstractNum w:abstractNumId="26" w15:restartNumberingAfterBreak="0">
     <w:nsid w:val="4DCB31F3"/>
     <w:multiLevelType w:val="hybridMultilevel"/>
     <w:tmpl w:val="88408402"/>
@@ -26688,7 +27187,7 @@
       </w:pPr>
     </w:lvl>
   </w:abstractNum>
-  <w:abstractNum w:abstractNumId="25" w15:restartNumberingAfterBreak="0">
+  <w:abstractNum w:abstractNumId="27" w15:restartNumberingAfterBreak="0">
     <w:nsid w:val="515A21A6"/>
     <w:multiLevelType w:val="multilevel"/>
     <w:tmpl w:val="766F4D81"/>
@@ -26779,7 +27278,7 @@
       </w:pPr>
     </w:lvl>
   </w:abstractNum>
-  <w:abstractNum w:abstractNumId="26" w15:restartNumberingAfterBreak="0">
+  <w:abstractNum w:abstractNumId="28" w15:restartNumberingAfterBreak="0">
     <w:nsid w:val="56427C76"/>
     <w:multiLevelType w:val="hybridMultilevel"/>
     <w:tmpl w:val="050030D8"/>
@@ -26865,7 +27364,7 @@
       </w:pPr>
     </w:lvl>
   </w:abstractNum>
-  <w:abstractNum w:abstractNumId="27" w15:restartNumberingAfterBreak="0">
+  <w:abstractNum w:abstractNumId="29" w15:restartNumberingAfterBreak="0">
     <w:nsid w:val="571462DA"/>
     <w:multiLevelType w:val="hybridMultilevel"/>
     <w:tmpl w:val="3682819E"/>
@@ -26951,7 +27450,7 @@
       </w:pPr>
     </w:lvl>
   </w:abstractNum>
-  <w:abstractNum w:abstractNumId="28" w15:restartNumberingAfterBreak="0">
+  <w:abstractNum w:abstractNumId="30" w15:restartNumberingAfterBreak="0">
     <w:nsid w:val="59BE25B2"/>
     <w:multiLevelType w:val="multilevel"/>
     <w:tmpl w:val="59BE25B2"/>
@@ -27064,7 +27563,7 @@
       </w:rPr>
     </w:lvl>
   </w:abstractNum>
-  <w:abstractNum w:abstractNumId="29" w15:restartNumberingAfterBreak="0">
+  <w:abstractNum w:abstractNumId="31" w15:restartNumberingAfterBreak="0">
     <w:nsid w:val="5BA62F4F"/>
     <w:multiLevelType w:val="hybridMultilevel"/>
     <w:tmpl w:val="D0F61DEE"/>
@@ -27153,7 +27652,7 @@
       </w:pPr>
     </w:lvl>
   </w:abstractNum>
-  <w:abstractNum w:abstractNumId="30" w15:restartNumberingAfterBreak="0">
+  <w:abstractNum w:abstractNumId="32" w15:restartNumberingAfterBreak="0">
     <w:nsid w:val="5BEB1627"/>
     <w:multiLevelType w:val="multilevel"/>
     <w:tmpl w:val="9D72CC80"/>
@@ -27247,7 +27746,7 @@
       </w:pPr>
     </w:lvl>
   </w:abstractNum>
-  <w:abstractNum w:abstractNumId="31" w15:restartNumberingAfterBreak="0">
+  <w:abstractNum w:abstractNumId="33" w15:restartNumberingAfterBreak="0">
     <w:nsid w:val="5FC4233A"/>
     <w:multiLevelType w:val="hybridMultilevel"/>
     <w:tmpl w:val="0F242C44"/>
@@ -27337,7 +27836,7 @@
       </w:pPr>
     </w:lvl>
   </w:abstractNum>
-  <w:abstractNum w:abstractNumId="32" w15:restartNumberingAfterBreak="0">
+  <w:abstractNum w:abstractNumId="34" w15:restartNumberingAfterBreak="0">
     <w:nsid w:val="600C6867"/>
     <w:multiLevelType w:val="hybridMultilevel"/>
     <w:tmpl w:val="2F0082AE"/>
@@ -27423,7 +27922,7 @@
       </w:pPr>
     </w:lvl>
   </w:abstractNum>
-  <w:abstractNum w:abstractNumId="33" w15:restartNumberingAfterBreak="0">
+  <w:abstractNum w:abstractNumId="35" w15:restartNumberingAfterBreak="0">
     <w:nsid w:val="60DF0A06"/>
     <w:multiLevelType w:val="hybridMultilevel"/>
     <w:tmpl w:val="4D423EF6"/>
@@ -27564,7 +28063,93 @@
       </w:rPr>
     </w:lvl>
   </w:abstractNum>
-  <w:abstractNum w:abstractNumId="34" w15:restartNumberingAfterBreak="0">
+  <w:abstractNum w:abstractNumId="36" w15:restartNumberingAfterBreak="0">
+    <w:nsid w:val="61E43AA6"/>
+    <w:multiLevelType w:val="multilevel"/>
+    <w:tmpl w:val="0409001D"/>
+    <w:lvl w:ilvl="0">
+      <w:start w:val="1"/>
+      <w:numFmt w:val="decimal"/>
+      <w:lvlText w:val="%1)"/>
+      <w:lvlJc w:val="left"/>
+      <w:pPr>
+        <w:ind w:left="360" w:hanging="360"/>
+      </w:pPr>
+    </w:lvl>
+    <w:lvl w:ilvl="1">
+      <w:start w:val="1"/>
+      <w:numFmt w:val="lowerLetter"/>
+      <w:lvlText w:val="%2)"/>
+      <w:lvlJc w:val="left"/>
+      <w:pPr>
+        <w:ind w:left="720" w:hanging="360"/>
+      </w:pPr>
+    </w:lvl>
+    <w:lvl w:ilvl="2">
+      <w:start w:val="1"/>
+      <w:numFmt w:val="lowerRoman"/>
+      <w:lvlText w:val="%3)"/>
+      <w:lvlJc w:val="left"/>
+      <w:pPr>
+        <w:ind w:left="1080" w:hanging="360"/>
+      </w:pPr>
+    </w:lvl>
+    <w:lvl w:ilvl="3">
+      <w:start w:val="1"/>
+      <w:numFmt w:val="decimal"/>
+      <w:lvlText w:val="(%4)"/>
+      <w:lvlJc w:val="left"/>
+      <w:pPr>
+        <w:ind w:left="1440" w:hanging="360"/>
+      </w:pPr>
+    </w:lvl>
+    <w:lvl w:ilvl="4">
+      <w:start w:val="1"/>
+      <w:numFmt w:val="lowerLetter"/>
+      <w:lvlText w:val="(%5)"/>
+      <w:lvlJc w:val="left"/>
+      <w:pPr>
+        <w:ind w:left="1800" w:hanging="360"/>
+      </w:pPr>
+    </w:lvl>
+    <w:lvl w:ilvl="5">
+      <w:start w:val="1"/>
+      <w:numFmt w:val="lowerRoman"/>
+      <w:lvlText w:val="(%6)"/>
+      <w:lvlJc w:val="left"/>
+      <w:pPr>
+        <w:ind w:left="2160" w:hanging="360"/>
+      </w:pPr>
+    </w:lvl>
+    <w:lvl w:ilvl="6">
+      <w:start w:val="1"/>
+      <w:numFmt w:val="decimal"/>
+      <w:lvlText w:val="%7."/>
+      <w:lvlJc w:val="left"/>
+      <w:pPr>
+        <w:ind w:left="2520" w:hanging="360"/>
+      </w:pPr>
+    </w:lvl>
+    <w:lvl w:ilvl="7">
+      <w:start w:val="1"/>
+      <w:numFmt w:val="lowerLetter"/>
+      <w:lvlText w:val="%8."/>
+      <w:lvlJc w:val="left"/>
+      <w:pPr>
+        <w:ind w:left="2880" w:hanging="360"/>
+      </w:pPr>
+    </w:lvl>
+    <w:lvl w:ilvl="8">
+      <w:start w:val="1"/>
+      <w:numFmt w:val="lowerRoman"/>
+      <w:lvlText w:val="%9."/>
+      <w:lvlJc w:val="left"/>
+      <w:pPr>
+        <w:ind w:left="3240" w:hanging="360"/>
+      </w:pPr>
+    </w:lvl>
+  </w:abstractNum>
+  <w:abstractNum w:abstractNumId="37" w15:restartNumberingAfterBreak="0">
     <w:nsid w:val="62756718"/>
     <w:multiLevelType w:val="multilevel"/>
     <w:tmpl w:val="62756718"/>
@@ -27684,7 +28269,7 @@
       </w:rPr>
     </w:lvl>
   </w:abstractNum>
-  <w:abstractNum w:abstractNumId="35" w15:restartNumberingAfterBreak="0">
+  <w:abstractNum w:abstractNumId="38" w15:restartNumberingAfterBreak="0">
     <w:nsid w:val="65094A3D"/>
     <w:multiLevelType w:val="hybridMultilevel"/>
     <w:tmpl w:val="7C8CAA2A"/>
@@ -27797,7 +28382,7 @@
       </w:rPr>
     </w:lvl>
   </w:abstractNum>
-  <w:abstractNum w:abstractNumId="36" w15:restartNumberingAfterBreak="0">
+  <w:abstractNum w:abstractNumId="39" w15:restartNumberingAfterBreak="0">
     <w:nsid w:val="65542343"/>
     <w:multiLevelType w:val="multilevel"/>
     <w:tmpl w:val="65542343"/>
@@ -27888,7 +28473,7 @@
       </w:pPr>
     </w:lvl>
   </w:abstractNum>
-  <w:abstractNum w:abstractNumId="37" w15:restartNumberingAfterBreak="0">
+  <w:abstractNum w:abstractNumId="40" w15:restartNumberingAfterBreak="0">
     <w:nsid w:val="6DE4236E"/>
     <w:multiLevelType w:val="multilevel"/>
     <w:tmpl w:val="766F4D81"/>
@@ -27979,7 +28564,7 @@
       </w:pPr>
     </w:lvl>
   </w:abstractNum>
-  <w:abstractNum w:abstractNumId="38" w15:restartNumberingAfterBreak="0">
+  <w:abstractNum w:abstractNumId="41" w15:restartNumberingAfterBreak="0">
     <w:nsid w:val="6E92284B"/>
     <w:multiLevelType w:val="hybridMultilevel"/>
     <w:tmpl w:val="0636AC82"/>
@@ -28092,7 +28677,7 @@
       </w:rPr>
     </w:lvl>
   </w:abstractNum>
-  <w:abstractNum w:abstractNumId="39" w15:restartNumberingAfterBreak="0">
+  <w:abstractNum w:abstractNumId="42" w15:restartNumberingAfterBreak="0">
     <w:nsid w:val="72D24325"/>
     <w:multiLevelType w:val="hybridMultilevel"/>
     <w:tmpl w:val="2DD0D24C"/>
@@ -28205,7 +28790,7 @@
       </w:rPr>
     </w:lvl>
   </w:abstractNum>
-  <w:abstractNum w:abstractNumId="40" w15:restartNumberingAfterBreak="0">
+  <w:abstractNum w:abstractNumId="43" w15:restartNumberingAfterBreak="0">
     <w:nsid w:val="762F3573"/>
     <w:multiLevelType w:val="multilevel"/>
     <w:tmpl w:val="762F3573"/>
@@ -28318,7 +28903,7 @@
       </w:rPr>
     </w:lvl>
   </w:abstractNum>
-  <w:abstractNum w:abstractNumId="41" w15:restartNumberingAfterBreak="0">
+  <w:abstractNum w:abstractNumId="44" w15:restartNumberingAfterBreak="0">
     <w:nsid w:val="766F4D81"/>
     <w:multiLevelType w:val="multilevel"/>
     <w:tmpl w:val="766F4D81"/>
@@ -28409,7 +28994,7 @@
       </w:pPr>
     </w:lvl>
   </w:abstractNum>
-  <w:abstractNum w:abstractNumId="42" w15:restartNumberingAfterBreak="0">
+  <w:abstractNum w:abstractNumId="45" w15:restartNumberingAfterBreak="0">
     <w:nsid w:val="77FEAF94"/>
     <w:multiLevelType w:val="singleLevel"/>
     <w:tmpl w:val="77FEAF94"/>
@@ -28421,7 +29006,7 @@
       <w:lvlJc w:val="left"/>
     </w:lvl>
   </w:abstractNum>
-  <w:abstractNum w:abstractNumId="43" w15:restartNumberingAfterBreak="0">
+  <w:abstractNum w:abstractNumId="46" w15:restartNumberingAfterBreak="0">
     <w:nsid w:val="7AB259A1"/>
     <w:multiLevelType w:val="multilevel"/>
     <w:tmpl w:val="7AB259A1"/>
@@ -28510,7 +29095,7 @@
       </w:pPr>
     </w:lvl>
   </w:abstractNum>
-  <w:abstractNum w:abstractNumId="44" w15:restartNumberingAfterBreak="0">
+  <w:abstractNum w:abstractNumId="47" w15:restartNumberingAfterBreak="0">
     <w:nsid w:val="7BD437BF"/>
     <w:multiLevelType w:val="hybridMultilevel"/>
     <w:tmpl w:val="DE945974"/>
@@ -28624,139 +29209,148 @@
     </w:lvl>
   </w:abstractNum>
   <w:num w:numId="1">
-    <w:abstractNumId w:val="34"/>
+    <w:abstractNumId w:val="37"/>
   </w:num>
   <w:num w:numId="2">
-    <w:abstractNumId w:val="7"/>
+    <w:abstractNumId w:val="8"/>
   </w:num>
   <w:num w:numId="3">
-    <w:abstractNumId w:val="42"/>
+    <w:abstractNumId w:val="45"/>
   </w:num>
   <w:num w:numId="4">
     <w:abstractNumId w:val="2"/>
   </w:num>
   <w:num w:numId="5">
-    <w:abstractNumId w:val="23"/>
+    <w:abstractNumId w:val="25"/>
   </w:num>
   <w:num w:numId="6">
     <w:abstractNumId w:val="0"/>
   </w:num>
   <w:num w:numId="7">
-    <w:abstractNumId w:val="41"/>
+    <w:abstractNumId w:val="44"/>
   </w:num>
   <w:num w:numId="8">
     <w:abstractNumId w:val="1"/>
   </w:num>
   <w:num w:numId="9">
+    <w:abstractNumId w:val="10"/>
+  </w:num>
+  <w:num w:numId="10">
+    <w:abstractNumId w:val="22"/>
+  </w:num>
+  <w:num w:numId="11">
+    <w:abstractNumId w:val="46"/>
+  </w:num>
+  <w:num w:numId="12">
+    <w:abstractNumId w:val="19"/>
+  </w:num>
+  <w:num w:numId="13">
     <w:abstractNumId w:val="9"/>
   </w:num>
-  <w:num w:numId="10">
-    <w:abstractNumId w:val="21"/>
+  <w:num w:numId="14">
+    <w:abstractNumId w:val="30"/>
   </w:num>
-  <w:num w:numId="11">
+  <w:num w:numId="15">
     <w:abstractNumId w:val="43"/>
   </w:num>
-  <w:num w:numId="12">
-    <w:abstractNumId w:val="18"/>
-  </w:num>
-  <w:num w:numId="13">
-    <w:abstractNumId w:val="8"/>
-  </w:num>
-  <w:num w:numId="14">
-    <w:abstractNumId w:val="28"/>
-  </w:num>
-  <w:num w:numId="15">
-    <w:abstractNumId w:val="40"/>
-  </w:num>
   <w:num w:numId="16">
-    <w:abstractNumId w:val="36"/>
+    <w:abstractNumId w:val="39"/>
   </w:num>
   <w:num w:numId="17">
-    <w:abstractNumId w:val="33"/>
+    <w:abstractNumId w:val="35"/>
   </w:num>
   <w:num w:numId="18">
-    <w:abstractNumId w:val="13"/>
+    <w:abstractNumId w:val="14"/>
   </w:num>
   <w:num w:numId="19">
     <w:abstractNumId w:val="4"/>
   </w:num>
   <w:num w:numId="20">
+    <w:abstractNumId w:val="31"/>
+  </w:num>
+  <w:num w:numId="21">
+    <w:abstractNumId w:val="26"/>
+  </w:num>
+  <w:num w:numId="22">
     <w:abstractNumId w:val="29"/>
   </w:num>
-  <w:num w:numId="21">
-    <w:abstractNumId w:val="24"/>
-  </w:num>
-  <w:num w:numId="22">
-    <w:abstractNumId w:val="27"/>
-  </w:num>
   <w:num w:numId="23">
-    <w:abstractNumId w:val="5"/>
+    <w:abstractNumId w:val="6"/>
   </w:num>
   <w:num w:numId="24">
-    <w:abstractNumId w:val="16"/>
+    <w:abstractNumId w:val="17"/>
   </w:num>
   <w:num w:numId="25">
-    <w:abstractNumId w:val="26"/>
+    <w:abstractNumId w:val="28"/>
   </w:num>
   <w:num w:numId="26">
-    <w:abstractNumId w:val="32"/>
+    <w:abstractNumId w:val="34"/>
   </w:num>
   <w:num w:numId="27">
-    <w:abstractNumId w:val="37"/>
+    <w:abstractNumId w:val="40"/>
   </w:num>
   <w:num w:numId="28">
-    <w:abstractNumId w:val="12"/>
+    <w:abstractNumId w:val="13"/>
   </w:num>
   <w:num w:numId="29">
-    <w:abstractNumId w:val="11"/>
+    <w:abstractNumId w:val="12"/>
   </w:num>
   <w:num w:numId="30">
     <w:abstractNumId w:val="3"/>
   </w:num>
   <w:num w:numId="31">
-    <w:abstractNumId w:val="25"/>
+    <w:abstractNumId w:val="27"/>
   </w:num>
   <w:num w:numId="32">
-    <w:abstractNumId w:val="10"/>
+    <w:abstractNumId w:val="11"/>
   </w:num>
   <w:num w:numId="33">
-    <w:abstractNumId w:val="30"/>
+    <w:abstractNumId w:val="32"/>
   </w:num>
   <w:num w:numId="34">
-    <w:abstractNumId w:val="31"/>
+    <w:abstractNumId w:val="33"/>
   </w:num>
   <w:num w:numId="35">
-    <w:abstractNumId w:val="14"/>
+    <w:abstractNumId w:val="15"/>
   </w:num>
   <w:num w:numId="36">
-    <w:abstractNumId w:val="6"/>
+    <w:abstractNumId w:val="7"/>
   </w:num>
   <w:num w:numId="37">
-    <w:abstractNumId w:val="22"/>
+    <w:abstractNumId w:val="23"/>
   </w:num>
   <w:num w:numId="38">
+    <w:abstractNumId w:val="41"/>
+  </w:num>
+  <w:num w:numId="39">
+    <w:abstractNumId w:val="42"/>
+  </w:num>
+  <w:num w:numId="40">
+    <w:abstractNumId w:val="20"/>
+  </w:num>
+  <w:num w:numId="41">
     <w:abstractNumId w:val="38"/>
   </w:num>
-  <w:num w:numId="39">
-    <w:abstractNumId w:val="39"/>
-  </w:num>
-  <w:num w:numId="40">
-    <w:abstractNumId w:val="19"/>
-  </w:num>
-  <w:num w:numId="41">
-    <w:abstractNumId w:val="35"/>
-  </w:num>
   <w:num w:numId="42">
-    <w:abstractNumId w:val="20"/>
+    <w:abstractNumId w:val="21"/>
   </w:num>
   <w:num w:numId="43">
-    <w:abstractNumId w:val="17"/>
+    <w:abstractNumId w:val="18"/>
   </w:num>
   <w:num w:numId="44">
-    <w:abstractNumId w:val="44"/>
+    <w:abstractNumId w:val="47"/>
   </w:num>
   <w:num w:numId="45">
-    <w:abstractNumId w:val="15"/>
+    <w:abstractNumId w:val="16"/>
+  </w:num>
+  <w:num w:numId="46">
+    <w:abstractNumId w:val="36"/>
+  </w:num>
+  <w:num w:numId="47">
+    <w:abstractNumId w:val="24"/>
+  </w:num>
+  <w:num w:numId="48">
+    <w:abstractNumId w:val="5"/>
   </w:num>
 </w:numbering>
 </file>

</xml_diff>

<commit_message>
added sequence diagrams to RAD
</commit_message>
<xml_diff>
--- a/RAD/1.RAD for SOFT3101.docx
+++ b/RAD/1.RAD for SOFT3101.docx
@@ -21628,15 +21628,7 @@
         <w:rPr>
           <w:color w:val="000000"/>
         </w:rPr>
-        <w:t xml:space="preserve"> </w:t>
-      </w:r>
-      <w:bookmarkStart w:id="27" w:name="_GoBack"/>
-      <w:bookmarkEnd w:id="27"/>
-      <w:r>
-        <w:rPr>
-          <w:color w:val="000000"/>
-        </w:rPr>
-        <w:t>sends the ticket details on the ticket review page. Creates a ticket buy session.</w:t>
+        <w:t xml:space="preserve"> sends the ticket details on the ticket review page. Creates a ticket buy session.</w:t>
       </w:r>
     </w:p>
     <w:p>
@@ -21679,6 +21671,7 @@
       <w:pPr>
         <w:pStyle w:val="8"/>
         <w:numPr>
+          <w:ilvl w:val="0"/>
           <w:numId w:val="0"/>
         </w:numPr>
         <w:spacing w:beforeAutospacing="0" w:afterAutospacing="0" w:line="15" w:lineRule="atLeast"/>
@@ -24342,6 +24335,7 @@
         <w:pStyle w:val="4"/>
         <w:rPr>
           <w:rFonts w:cs="Times New Roman"/>
+          <w:lang w:val="tr"/>
         </w:rPr>
       </w:pPr>
       <w:bookmarkStart w:id="22" w:name="_Toc496873317"/>
@@ -24399,11 +24393,200 @@
           </wp:inline>
         </w:drawing>
       </w:r>
-      <w:r>
+    </w:p>
+    <w:p>
+      <w:pPr>
+        <w:pStyle w:val="4"/>
         <w:rPr>
           <w:rFonts w:cs="Times New Roman"/>
           <w:lang w:val="tr"/>
         </w:rPr>
+      </w:pPr>
+    </w:p>
+    <w:p>
+      <w:pPr>
+        <w:pStyle w:val="4"/>
+        <w:rPr>
+          <w:rFonts w:cs="Times New Roman"/>
+          <w:lang w:val="tr"/>
+        </w:rPr>
+      </w:pPr>
+    </w:p>
+    <w:p>
+      <w:pPr>
+        <w:pStyle w:val="4"/>
+        <w:rPr>
+          <w:rFonts w:cs="Times New Roman"/>
+          <w:lang w:val="tr"/>
+        </w:rPr>
+      </w:pPr>
+    </w:p>
+    <w:p>
+      <w:pPr>
+        <w:pStyle w:val="4"/>
+        <w:rPr>
+          <w:rFonts w:cs="Times New Roman"/>
+          <w:lang w:val="tr"/>
+        </w:rPr>
+      </w:pPr>
+    </w:p>
+    <w:p>
+      <w:pPr>
+        <w:pStyle w:val="4"/>
+        <w:rPr>
+          <w:rFonts w:cs="Times New Roman"/>
+          <w:lang w:val="tr"/>
+        </w:rPr>
+      </w:pPr>
+    </w:p>
+    <w:p>
+      <w:pPr>
+        <w:pStyle w:val="4"/>
+        <w:rPr>
+          <w:rFonts w:cs="Times New Roman"/>
+          <w:lang w:val="tr"/>
+        </w:rPr>
+      </w:pPr>
+    </w:p>
+    <w:p>
+      <w:pPr>
+        <w:pStyle w:val="4"/>
+        <w:rPr>
+          <w:rFonts w:cs="Times New Roman"/>
+          <w:lang w:val="tr"/>
+        </w:rPr>
+      </w:pPr>
+    </w:p>
+    <w:p>
+      <w:pPr>
+        <w:pStyle w:val="4"/>
+        <w:rPr>
+          <w:rFonts w:cs="Times New Roman"/>
+          <w:lang w:val="tr"/>
+        </w:rPr>
+      </w:pPr>
+    </w:p>
+    <w:p>
+      <w:pPr>
+        <w:pStyle w:val="4"/>
+        <w:rPr>
+          <w:rFonts w:cs="Times New Roman"/>
+          <w:lang w:val="tr"/>
+        </w:rPr>
+      </w:pPr>
+    </w:p>
+    <w:p>
+      <w:pPr>
+        <w:pStyle w:val="4"/>
+        <w:rPr>
+          <w:rFonts w:cs="Times New Roman"/>
+          <w:lang w:val="tr"/>
+        </w:rPr>
+      </w:pPr>
+    </w:p>
+    <w:p>
+      <w:pPr>
+        <w:pStyle w:val="4"/>
+        <w:rPr>
+          <w:rFonts w:cs="Times New Roman"/>
+          <w:lang w:val="tr"/>
+        </w:rPr>
+      </w:pPr>
+    </w:p>
+    <w:p>
+      <w:pPr>
+        <w:pStyle w:val="4"/>
+        <w:rPr>
+          <w:rFonts w:cs="Times New Roman"/>
+          <w:lang w:val="tr"/>
+        </w:rPr>
+      </w:pPr>
+    </w:p>
+    <w:p>
+      <w:pPr>
+        <w:pStyle w:val="4"/>
+        <w:rPr>
+          <w:rFonts w:cs="Times New Roman"/>
+          <w:lang w:val="tr"/>
+        </w:rPr>
+      </w:pPr>
+    </w:p>
+    <w:p>
+      <w:pPr>
+        <w:pStyle w:val="4"/>
+        <w:rPr>
+          <w:rFonts w:cs="Times New Roman"/>
+          <w:lang w:val="tr"/>
+        </w:rPr>
+      </w:pPr>
+    </w:p>
+    <w:p>
+      <w:pPr>
+        <w:pStyle w:val="4"/>
+        <w:rPr>
+          <w:rFonts w:cs="Times New Roman"/>
+          <w:lang w:val="tr"/>
+        </w:rPr>
+      </w:pPr>
+    </w:p>
+    <w:p>
+      <w:pPr>
+        <w:pStyle w:val="4"/>
+        <w:rPr>
+          <w:rFonts w:cs="Times New Roman"/>
+          <w:lang w:val="tr"/>
+        </w:rPr>
+      </w:pPr>
+    </w:p>
+    <w:p>
+      <w:pPr>
+        <w:pStyle w:val="4"/>
+        <w:rPr>
+          <w:rFonts w:cs="Times New Roman"/>
+          <w:lang w:val="tr"/>
+        </w:rPr>
+      </w:pPr>
+    </w:p>
+    <w:p>
+      <w:pPr>
+        <w:pStyle w:val="4"/>
+        <w:rPr>
+          <w:rFonts w:cs="Times New Roman"/>
+          <w:lang w:val="tr"/>
+        </w:rPr>
+      </w:pPr>
+    </w:p>
+    <w:p>
+      <w:pPr>
+        <w:pStyle w:val="4"/>
+        <w:rPr>
+          <w:rFonts w:cs="Times New Roman"/>
+          <w:lang w:val="tr"/>
+        </w:rPr>
+      </w:pPr>
+    </w:p>
+    <w:p>
+      <w:pPr>
+        <w:pStyle w:val="4"/>
+        <w:rPr>
+          <w:rFonts w:cs="Times New Roman"/>
+          <w:lang w:val="tr"/>
+        </w:rPr>
+      </w:pPr>
+    </w:p>
+    <w:p>
+      <w:pPr>
+        <w:pStyle w:val="4"/>
+        <w:ind w:left="0" w:leftChars="0" w:firstLine="0" w:firstLineChars="0"/>
+        <w:rPr>
+          <w:rFonts w:cs="Times New Roman"/>
+        </w:rPr>
+      </w:pPr>
+      <w:r>
+        <w:rPr>
+          <w:rFonts w:cs="Times New Roman"/>
+          <w:lang w:val="tr"/>
+        </w:rPr>
         <w:t xml:space="preserve">3.4.4. </w:t>
       </w:r>
       <w:r>
@@ -24417,81 +24600,549 @@
     <w:p>
       <w:pPr>
         <w:rPr>
-          <w:rFonts w:cs="Times New Roman"/>
-        </w:rPr>
-      </w:pPr>
-      <w:r>
-        <w:rPr>
-          <w:rFonts w:cs="Times New Roman"/>
-        </w:rPr>
-        <w:t xml:space="preserve">The dynamic model is depicted with sequence diagrams and with state machines. Sequence diagrams represent the interactions among a set of objects during a single use case. State machines represent the behavior of a single object (or a group of very tightly coupled objects). The dynamic model serves to assign responsibilities to individual classes and, in the process, to identify new classes, associations, and attributes to be added to the analysis object model. </w:t>
-      </w:r>
-    </w:p>
-    <w:p>
-      <w:pPr>
-        <w:rPr>
-          <w:rFonts w:cs="Times New Roman"/>
-          <w:b/>
-          <w:szCs w:val="24"/>
-        </w:rPr>
-      </w:pPr>
-      <w:r>
-        <w:rPr>
-          <w:rFonts w:cs="Times New Roman"/>
-        </w:rPr>
-        <w:t xml:space="preserve">When working with either the analysis object model or the dynamic model, it is essential to remember that these models </w:t>
-      </w:r>
-      <w:r>
-        <w:rPr>
-          <w:rFonts w:cs="Times New Roman"/>
-          <w:b/>
-        </w:rPr>
-        <w:t>represent user-level concepts, not actual software classes or components.</w:t>
-      </w:r>
-    </w:p>
-    <w:p>
-      <w:pPr>
-        <w:pStyle w:val="4"/>
-        <w:rPr>
-          <w:rFonts w:cs="Times New Roman"/>
-        </w:rPr>
-      </w:pPr>
-      <w:bookmarkStart w:id="23" w:name="_Toc496873318"/>
-      <w:r>
-        <w:rPr>
-          <w:rFonts w:cs="Times New Roman"/>
-        </w:rPr>
-        <w:t>User interface—navigational paths and screen mock-ups</w:t>
+          <w:rFonts w:hint="default" w:cs="Times New Roman"/>
+          <w:lang w:val="tr"/>
+        </w:rPr>
+      </w:pPr>
+      <w:r>
+        <w:rPr>
+          <w:rFonts w:hint="default" w:cs="Times New Roman"/>
+          <w:lang w:val="tr"/>
+        </w:rPr>
+        <w:t>Login Sequence Diagram</w:t>
+      </w:r>
+    </w:p>
+    <w:p>
+      <w:pPr>
+        <w:rPr>
+          <w:rFonts w:hint="default" w:cs="Times New Roman"/>
+          <w:lang w:val="tr"/>
+        </w:rPr>
+      </w:pPr>
+    </w:p>
+    <w:p>
+      <w:pPr>
+        <w:rPr>
+          <w:rFonts w:hint="default" w:cs="Times New Roman"/>
+          <w:lang w:val="tr"/>
+        </w:rPr>
+      </w:pPr>
+      <w:r>
+        <w:rPr>
+          <w:rFonts w:hint="default" w:cs="Times New Roman"/>
+          <w:lang w:val="tr"/>
+        </w:rPr>
+        <w:drawing>
+          <wp:inline distT="0" distB="0" distL="114300" distR="114300">
+            <wp:extent cx="5755640" cy="4048125"/>
+            <wp:effectExtent l="0" t="0" r="16510" b="9525"/>
+            <wp:docPr id="4" name="Picture 4" descr="Login Sequence Diagram"/>
+            <wp:cNvGraphicFramePr>
+              <a:graphicFrameLocks xmlns:a="http://schemas.openxmlformats.org/drawingml/2006/main" noChangeAspect="1"/>
+            </wp:cNvGraphicFramePr>
+            <a:graphic xmlns:a="http://schemas.openxmlformats.org/drawingml/2006/main">
+              <a:graphicData uri="http://schemas.openxmlformats.org/drawingml/2006/picture">
+                <pic:pic xmlns:pic="http://schemas.openxmlformats.org/drawingml/2006/picture">
+                  <pic:nvPicPr>
+                    <pic:cNvPr id="4" name="Picture 4" descr="Login Sequence Diagram"/>
+                    <pic:cNvPicPr>
+                      <a:picLocks noChangeAspect="1"/>
+                    </pic:cNvPicPr>
+                  </pic:nvPicPr>
+                  <pic:blipFill>
+                    <a:blip r:embed="rId15"/>
+                    <a:stretch>
+                      <a:fillRect/>
+                    </a:stretch>
+                  </pic:blipFill>
+                  <pic:spPr>
+                    <a:xfrm>
+                      <a:off x="0" y="0"/>
+                      <a:ext cx="5755640" cy="4048125"/>
+                    </a:xfrm>
+                    <a:prstGeom prst="rect">
+                      <a:avLst/>
+                    </a:prstGeom>
+                  </pic:spPr>
+                </pic:pic>
+              </a:graphicData>
+            </a:graphic>
+          </wp:inline>
+        </w:drawing>
+      </w:r>
+    </w:p>
+    <w:p>
+      <w:pPr>
+        <w:rPr>
+          <w:rFonts w:cs="Times New Roman"/>
+        </w:rPr>
+      </w:pPr>
+    </w:p>
+    <w:p>
+      <w:pPr>
+        <w:rPr>
+          <w:rFonts w:hint="default" w:cs="Times New Roman"/>
+          <w:lang w:val="tr"/>
+        </w:rPr>
+      </w:pPr>
+    </w:p>
+    <w:p>
+      <w:pPr>
+        <w:rPr>
+          <w:rFonts w:hint="default" w:cs="Times New Roman"/>
+          <w:lang w:val="tr"/>
+        </w:rPr>
+      </w:pPr>
+      <w:r>
+        <w:rPr>
+          <w:rFonts w:hint="default" w:cs="Times New Roman"/>
+          <w:lang w:val="tr"/>
+        </w:rPr>
+        <w:t>Add operator sequence diagram</w:t>
+      </w:r>
+    </w:p>
+    <w:p>
+      <w:pPr>
+        <w:rPr>
+          <w:rFonts w:hint="default" w:cs="Times New Roman"/>
+          <w:lang w:val="tr"/>
+        </w:rPr>
+      </w:pPr>
+    </w:p>
+    <w:p>
+      <w:pPr>
+        <w:rPr>
+          <w:rFonts w:hint="default" w:cs="Times New Roman"/>
+          <w:lang w:val="tr"/>
+        </w:rPr>
+      </w:pPr>
+      <w:r>
+        <w:rPr>
+          <w:rFonts w:hint="default" w:cs="Times New Roman"/>
+          <w:lang w:val="tr"/>
+        </w:rPr>
+        <w:drawing>
+          <wp:inline distT="0" distB="0" distL="114300" distR="114300">
+            <wp:extent cx="5755640" cy="3357880"/>
+            <wp:effectExtent l="0" t="0" r="16510" b="13970"/>
+            <wp:docPr id="5" name="Picture 5" descr="Add Operator Sequence Diagram"/>
+            <wp:cNvGraphicFramePr>
+              <a:graphicFrameLocks xmlns:a="http://schemas.openxmlformats.org/drawingml/2006/main" noChangeAspect="1"/>
+            </wp:cNvGraphicFramePr>
+            <a:graphic xmlns:a="http://schemas.openxmlformats.org/drawingml/2006/main">
+              <a:graphicData uri="http://schemas.openxmlformats.org/drawingml/2006/picture">
+                <pic:pic xmlns:pic="http://schemas.openxmlformats.org/drawingml/2006/picture">
+                  <pic:nvPicPr>
+                    <pic:cNvPr id="5" name="Picture 5" descr="Add Operator Sequence Diagram"/>
+                    <pic:cNvPicPr>
+                      <a:picLocks noChangeAspect="1"/>
+                    </pic:cNvPicPr>
+                  </pic:nvPicPr>
+                  <pic:blipFill>
+                    <a:blip r:embed="rId16"/>
+                    <a:stretch>
+                      <a:fillRect/>
+                    </a:stretch>
+                  </pic:blipFill>
+                  <pic:spPr>
+                    <a:xfrm>
+                      <a:off x="0" y="0"/>
+                      <a:ext cx="5755640" cy="3357880"/>
+                    </a:xfrm>
+                    <a:prstGeom prst="rect">
+                      <a:avLst/>
+                    </a:prstGeom>
+                  </pic:spPr>
+                </pic:pic>
+              </a:graphicData>
+            </a:graphic>
+          </wp:inline>
+        </w:drawing>
+      </w:r>
+    </w:p>
+    <w:p>
+      <w:pPr>
+        <w:rPr>
+          <w:rFonts w:hint="default" w:cs="Times New Roman"/>
+          <w:lang w:val="tr"/>
+        </w:rPr>
+      </w:pPr>
+    </w:p>
+    <w:p>
+      <w:pPr>
+        <w:rPr>
+          <w:rFonts w:hint="default" w:cs="Times New Roman"/>
+          <w:lang w:val="tr"/>
+        </w:rPr>
+      </w:pPr>
+      <w:r>
+        <w:rPr>
+          <w:rFonts w:hint="default" w:cs="Times New Roman"/>
+          <w:lang w:val="tr"/>
+        </w:rPr>
+        <w:t xml:space="preserve">Buy Ticket sequence diagram </w:t>
+      </w:r>
+    </w:p>
+    <w:p>
+      <w:pPr>
+        <w:rPr>
+          <w:rFonts w:cs="Times New Roman"/>
+        </w:rPr>
+      </w:pPr>
+    </w:p>
+    <w:p>
+      <w:pPr>
+        <w:rPr>
+          <w:rFonts w:hint="default" w:cs="Times New Roman"/>
+          <w:lang w:val="tr"/>
+        </w:rPr>
+      </w:pPr>
+      <w:r>
+        <w:rPr>
+          <w:rFonts w:hint="default" w:cs="Times New Roman"/>
+          <w:lang w:val="tr"/>
+        </w:rPr>
+        <w:drawing>
+          <wp:inline distT="0" distB="0" distL="114300" distR="114300">
+            <wp:extent cx="5751830" cy="3546475"/>
+            <wp:effectExtent l="0" t="0" r="1270" b="15875"/>
+            <wp:docPr id="6" name="Picture 6" descr="Buy Ticket Sequence Diagram"/>
+            <wp:cNvGraphicFramePr>
+              <a:graphicFrameLocks xmlns:a="http://schemas.openxmlformats.org/drawingml/2006/main" noChangeAspect="1"/>
+            </wp:cNvGraphicFramePr>
+            <a:graphic xmlns:a="http://schemas.openxmlformats.org/drawingml/2006/main">
+              <a:graphicData uri="http://schemas.openxmlformats.org/drawingml/2006/picture">
+                <pic:pic xmlns:pic="http://schemas.openxmlformats.org/drawingml/2006/picture">
+                  <pic:nvPicPr>
+                    <pic:cNvPr id="6" name="Picture 6" descr="Buy Ticket Sequence Diagram"/>
+                    <pic:cNvPicPr>
+                      <a:picLocks noChangeAspect="1"/>
+                    </pic:cNvPicPr>
+                  </pic:nvPicPr>
+                  <pic:blipFill>
+                    <a:blip r:embed="rId17"/>
+                    <a:stretch>
+                      <a:fillRect/>
+                    </a:stretch>
+                  </pic:blipFill>
+                  <pic:spPr>
+                    <a:xfrm>
+                      <a:off x="0" y="0"/>
+                      <a:ext cx="5751830" cy="3546475"/>
+                    </a:xfrm>
+                    <a:prstGeom prst="rect">
+                      <a:avLst/>
+                    </a:prstGeom>
+                  </pic:spPr>
+                </pic:pic>
+              </a:graphicData>
+            </a:graphic>
+          </wp:inline>
+        </w:drawing>
+      </w:r>
+    </w:p>
+    <w:p>
+      <w:pPr>
+        <w:rPr>
+          <w:rFonts w:hint="default" w:cs="Times New Roman"/>
+          <w:lang w:val="tr"/>
+        </w:rPr>
+      </w:pPr>
+    </w:p>
+    <w:p>
+      <w:pPr>
+        <w:rPr>
+          <w:rFonts w:hint="default" w:cs="Times New Roman"/>
+          <w:lang w:val="tr"/>
+        </w:rPr>
+      </w:pPr>
+    </w:p>
+    <w:p>
+      <w:pPr>
+        <w:rPr>
+          <w:rFonts w:hint="default" w:cs="Times New Roman"/>
+          <w:lang w:val="tr"/>
+        </w:rPr>
+      </w:pPr>
+    </w:p>
+    <w:p>
+      <w:pPr>
+        <w:rPr>
+          <w:rFonts w:hint="default" w:cs="Times New Roman"/>
+          <w:lang w:val="tr"/>
+        </w:rPr>
+      </w:pPr>
+    </w:p>
+    <w:p>
+      <w:pPr>
+        <w:rPr>
+          <w:rFonts w:hint="default" w:cs="Times New Roman"/>
+          <w:lang w:val="tr"/>
+        </w:rPr>
+      </w:pPr>
+    </w:p>
+    <w:p>
+      <w:pPr>
+        <w:rPr>
+          <w:rFonts w:hint="default" w:cs="Times New Roman"/>
+          <w:lang w:val="tr"/>
+        </w:rPr>
+      </w:pPr>
+      <w:bookmarkStart w:id="26" w:name="_GoBack"/>
+      <w:bookmarkEnd w:id="26"/>
+      <w:r>
+        <w:rPr>
+          <w:rFonts w:hint="default" w:cs="Times New Roman"/>
+          <w:lang w:val="tr"/>
+        </w:rPr>
+        <w:t xml:space="preserve">Delete Event sequence diagram </w:t>
+      </w:r>
+    </w:p>
+    <w:p>
+      <w:pPr>
+        <w:rPr>
+          <w:rFonts w:hint="default" w:cs="Times New Roman"/>
+          <w:lang w:val="tr"/>
+        </w:rPr>
+      </w:pPr>
+    </w:p>
+    <w:p>
+      <w:pPr>
+        <w:rPr>
+          <w:rFonts w:hint="default" w:cs="Times New Roman"/>
+          <w:lang w:val="tr"/>
+        </w:rPr>
+      </w:pPr>
+      <w:r>
+        <w:rPr>
+          <w:rFonts w:hint="default" w:cs="Times New Roman"/>
+          <w:lang w:val="tr"/>
+        </w:rPr>
+        <w:drawing>
+          <wp:inline distT="0" distB="0" distL="114300" distR="114300">
+            <wp:extent cx="5758180" cy="4729480"/>
+            <wp:effectExtent l="0" t="0" r="13970" b="13970"/>
+            <wp:docPr id="7" name="Picture 7" descr="Delete Event Sequence Diagram"/>
+            <wp:cNvGraphicFramePr>
+              <a:graphicFrameLocks xmlns:a="http://schemas.openxmlformats.org/drawingml/2006/main" noChangeAspect="1"/>
+            </wp:cNvGraphicFramePr>
+            <a:graphic xmlns:a="http://schemas.openxmlformats.org/drawingml/2006/main">
+              <a:graphicData uri="http://schemas.openxmlformats.org/drawingml/2006/picture">
+                <pic:pic xmlns:pic="http://schemas.openxmlformats.org/drawingml/2006/picture">
+                  <pic:nvPicPr>
+                    <pic:cNvPr id="7" name="Picture 7" descr="Delete Event Sequence Diagram"/>
+                    <pic:cNvPicPr>
+                      <a:picLocks noChangeAspect="1"/>
+                    </pic:cNvPicPr>
+                  </pic:nvPicPr>
+                  <pic:blipFill>
+                    <a:blip r:embed="rId18"/>
+                    <a:stretch>
+                      <a:fillRect/>
+                    </a:stretch>
+                  </pic:blipFill>
+                  <pic:spPr>
+                    <a:xfrm>
+                      <a:off x="0" y="0"/>
+                      <a:ext cx="5758180" cy="4729480"/>
+                    </a:xfrm>
+                    <a:prstGeom prst="rect">
+                      <a:avLst/>
+                    </a:prstGeom>
+                  </pic:spPr>
+                </pic:pic>
+              </a:graphicData>
+            </a:graphic>
+          </wp:inline>
+        </w:drawing>
+      </w:r>
+    </w:p>
+    <w:p>
+      <w:pPr>
+        <w:pStyle w:val="3"/>
+        <w:rPr>
+          <w:rFonts w:ascii="Times New Roman" w:hAnsi="Times New Roman" w:cs="Times New Roman"/>
+        </w:rPr>
+      </w:pPr>
+      <w:bookmarkStart w:id="23" w:name="_Toc496873319"/>
+      <w:r>
+        <w:rPr>
+          <w:rFonts w:ascii="Times New Roman" w:hAnsi="Times New Roman" w:cs="Times New Roman"/>
+        </w:rPr>
+        <w:t>Project Schedule</w:t>
       </w:r>
       <w:bookmarkEnd w:id="23"/>
     </w:p>
     <w:p>
       <w:pPr>
-        <w:pStyle w:val="3"/>
+        <w:rPr>
+          <w:rFonts w:cs="Times New Roman"/>
+        </w:rPr>
+      </w:pPr>
+      <w:r>
+        <w:rPr>
+          <w:rFonts w:cs="Times New Roman"/>
+        </w:rPr>
+        <w:t>Prepare Gannt Chart, and add it to this section.</w:t>
+      </w:r>
+    </w:p>
+    <w:p>
+      <w:pPr>
+        <w:pStyle w:val="2"/>
         <w:rPr>
           <w:rFonts w:ascii="Times New Roman" w:hAnsi="Times New Roman" w:cs="Times New Roman"/>
         </w:rPr>
       </w:pPr>
-      <w:bookmarkStart w:id="24" w:name="_Toc496873319"/>
+      <w:bookmarkStart w:id="24" w:name="_Toc496873320"/>
       <w:r>
         <w:rPr>
           <w:rFonts w:ascii="Times New Roman" w:hAnsi="Times New Roman" w:cs="Times New Roman"/>
         </w:rPr>
-        <w:t>Project Schedule</w:t>
+        <w:t>Glossary</w:t>
       </w:r>
       <w:bookmarkEnd w:id="24"/>
     </w:p>
     <w:p>
       <w:pPr>
-        <w:rPr>
-          <w:rFonts w:cs="Times New Roman"/>
-        </w:rPr>
-      </w:pPr>
-      <w:r>
-        <w:rPr>
-          <w:rFonts w:cs="Times New Roman"/>
-        </w:rPr>
-        <w:t>Prepare Gannt Chart, and add it to this section.</w:t>
+        <w:ind w:left="284" w:firstLine="0"/>
+      </w:pPr>
+      <w:bookmarkStart w:id="25" w:name="_Toc496873321"/>
+      <w:r>
+        <w:rPr>
+          <w:b/>
+        </w:rPr>
+        <w:t>Admin</w:t>
+      </w:r>
+      <w:r>
+        <w:t>: One of the user types that has authorization to accept and decline events. Admin can add Operator to the system. Also, can accept event changes request.</w:t>
+      </w:r>
+    </w:p>
+    <w:p>
+      <w:r>
+        <w:rPr>
+          <w:b/>
+        </w:rPr>
+        <w:t>User</w:t>
+      </w:r>
+      <w:r>
+        <w:t>: One of the user types that already signed up and can search event and buy ticket.</w:t>
+      </w:r>
+    </w:p>
+    <w:p>
+      <w:pPr>
+        <w:ind w:left="284" w:firstLine="0"/>
+      </w:pPr>
+      <w:r>
+        <w:rPr>
+          <w:b/>
+        </w:rPr>
+        <w:t>Operator</w:t>
+      </w:r>
+      <w:r>
+        <w:t>: One of the user types that can add, cancel and edit event. This user type can be only added to system by admin.</w:t>
+      </w:r>
+    </w:p>
+    <w:p>
+      <w:pPr>
+        <w:ind w:left="284" w:firstLine="0"/>
+      </w:pPr>
+      <w:r>
+        <w:rPr>
+          <w:b/>
+        </w:rPr>
+        <w:t>Visitor</w:t>
+      </w:r>
+      <w:r>
+        <w:t>: One of the user types that needs to be signed up to login and buy ticket. Visitor can surf and search event in the website.</w:t>
+      </w:r>
+    </w:p>
+    <w:p>
+      <w:pPr>
+        <w:ind w:left="284" w:firstLine="0"/>
+      </w:pPr>
+      <w:r>
+        <w:rPr>
+          <w:b/>
+        </w:rPr>
+        <w:t>Ticket</w:t>
+      </w:r>
+      <w:r>
+        <w:t>: Object that can be bought by users to go to event which ticket belongs to and has information such as event name, date, starts and ends times, place, seat number.</w:t>
+      </w:r>
+    </w:p>
+    <w:p>
+      <w:pPr>
+        <w:ind w:left="284" w:firstLine="0"/>
+      </w:pPr>
+      <w:r>
+        <w:rPr>
+          <w:b/>
+        </w:rPr>
+        <w:t>Event</w:t>
+      </w:r>
+      <w:r>
+        <w:t>:  Object that is created by Operator type of user and can be searched, viewed by any type of user.</w:t>
+      </w:r>
+    </w:p>
+    <w:p>
+      <w:r>
+        <w:rPr>
+          <w:b/>
+        </w:rPr>
+        <w:t>Stage</w:t>
+      </w:r>
+      <w:r>
+        <w:t>: Place that where event is happened.</w:t>
+      </w:r>
+    </w:p>
+    <w:p>
+      <w:pPr>
+        <w:ind w:left="284" w:firstLine="0"/>
+      </w:pPr>
+      <w:r>
+        <w:rPr>
+          <w:b/>
+        </w:rPr>
+        <w:t>Form</w:t>
+      </w:r>
+      <w:r>
+        <w:t xml:space="preserve">: Object that is presented to different type of users whether who wants to sign up, add event, add operator, buy ticket or edit account and event.  </w:t>
+      </w:r>
+    </w:p>
+    <w:p>
+      <w:pPr>
+        <w:ind w:left="284" w:firstLine="0"/>
+      </w:pPr>
+      <w:r>
+        <w:rPr>
+          <w:b/>
+        </w:rPr>
+        <w:t>Request</w:t>
+      </w:r>
+      <w:r>
+        <w:t>: Sent by Operator to add or edit event to Admin to decide whether it’s accepted or declined.</w:t>
+      </w:r>
+    </w:p>
+    <w:p>
+      <w:r>
+        <w:rPr>
+          <w:b/>
+        </w:rPr>
+        <w:t>Website</w:t>
+      </w:r>
+      <w:r>
+        <w:t>: System that users can be able to use functions that website has.</w:t>
+      </w:r>
+    </w:p>
+    <w:p>
+      <w:r>
+        <w:rPr>
+          <w:b/>
+        </w:rPr>
+        <w:t>Concert, Theatre, Sport</w:t>
+      </w:r>
+      <w:r>
+        <w:t>: Type of event that is related with this area.</w:t>
       </w:r>
     </w:p>
     <w:p>
@@ -24501,172 +25152,13 @@
           <w:rFonts w:ascii="Times New Roman" w:hAnsi="Times New Roman" w:cs="Times New Roman"/>
         </w:rPr>
       </w:pPr>
-      <w:bookmarkStart w:id="25" w:name="_Toc496873320"/>
       <w:r>
         <w:rPr>
           <w:rFonts w:ascii="Times New Roman" w:hAnsi="Times New Roman" w:cs="Times New Roman"/>
         </w:rPr>
-        <w:t>Glossary</w:t>
+        <w:t>References</w:t>
       </w:r>
       <w:bookmarkEnd w:id="25"/>
-    </w:p>
-    <w:p>
-      <w:pPr>
-        <w:ind w:left="284" w:firstLine="0"/>
-      </w:pPr>
-      <w:bookmarkStart w:id="26" w:name="_Toc496873321"/>
-      <w:r>
-        <w:rPr>
-          <w:b/>
-        </w:rPr>
-        <w:t>Admin</w:t>
-      </w:r>
-      <w:r>
-        <w:t>: One of the user types that has authorization to accept and decline events. Admin can add Operator to the system. Also, can accept event changes request.</w:t>
-      </w:r>
-    </w:p>
-    <w:p>
-      <w:r>
-        <w:rPr>
-          <w:b/>
-        </w:rPr>
-        <w:t>User</w:t>
-      </w:r>
-      <w:r>
-        <w:t>: One of the user types that already signed up and can search event and buy ticket.</w:t>
-      </w:r>
-    </w:p>
-    <w:p>
-      <w:pPr>
-        <w:ind w:left="284" w:firstLine="0"/>
-      </w:pPr>
-      <w:r>
-        <w:rPr>
-          <w:b/>
-        </w:rPr>
-        <w:t>Operator</w:t>
-      </w:r>
-      <w:r>
-        <w:t>: One of the user types that can add, cancel and edit event. This user type can be only added to system by admin.</w:t>
-      </w:r>
-    </w:p>
-    <w:p>
-      <w:pPr>
-        <w:ind w:left="284" w:firstLine="0"/>
-      </w:pPr>
-      <w:r>
-        <w:rPr>
-          <w:b/>
-        </w:rPr>
-        <w:t>Visitor</w:t>
-      </w:r>
-      <w:r>
-        <w:t>: One of the user types that needs to be signed up to login and buy ticket. Visitor can surf and search event in the website.</w:t>
-      </w:r>
-    </w:p>
-    <w:p>
-      <w:pPr>
-        <w:ind w:left="284" w:firstLine="0"/>
-      </w:pPr>
-      <w:r>
-        <w:rPr>
-          <w:b/>
-        </w:rPr>
-        <w:t>Ticket</w:t>
-      </w:r>
-      <w:r>
-        <w:t>: Object that can be bought by users to go to event which ticket belongs to and has information such as event name, date, starts and ends times, place, seat number.</w:t>
-      </w:r>
-    </w:p>
-    <w:p>
-      <w:pPr>
-        <w:ind w:left="284" w:firstLine="0"/>
-      </w:pPr>
-      <w:r>
-        <w:rPr>
-          <w:b/>
-        </w:rPr>
-        <w:t>Event</w:t>
-      </w:r>
-      <w:r>
-        <w:t>:  Object that is created by Operator type of user and can be searched, viewed by any type of user.</w:t>
-      </w:r>
-    </w:p>
-    <w:p>
-      <w:r>
-        <w:rPr>
-          <w:b/>
-        </w:rPr>
-        <w:t>Stage</w:t>
-      </w:r>
-      <w:r>
-        <w:t>: Place that where event is happened.</w:t>
-      </w:r>
-    </w:p>
-    <w:p>
-      <w:pPr>
-        <w:ind w:left="284" w:firstLine="0"/>
-      </w:pPr>
-      <w:r>
-        <w:rPr>
-          <w:b/>
-        </w:rPr>
-        <w:t>Form</w:t>
-      </w:r>
-      <w:r>
-        <w:t xml:space="preserve">: Object that is presented to different type of users whether who wants to sign up, add event, add operator, buy ticket or edit account and event.  </w:t>
-      </w:r>
-    </w:p>
-    <w:p>
-      <w:pPr>
-        <w:ind w:left="284" w:firstLine="0"/>
-      </w:pPr>
-      <w:r>
-        <w:rPr>
-          <w:b/>
-        </w:rPr>
-        <w:t>Request</w:t>
-      </w:r>
-      <w:r>
-        <w:t>: Sent by Operator to add or edit event to Admin to decide whether it’s accepted or declined.</w:t>
-      </w:r>
-    </w:p>
-    <w:p>
-      <w:r>
-        <w:rPr>
-          <w:b/>
-        </w:rPr>
-        <w:t>Website</w:t>
-      </w:r>
-      <w:r>
-        <w:t>: System that users can be able to use functions that website has.</w:t>
-      </w:r>
-    </w:p>
-    <w:p>
-      <w:r>
-        <w:rPr>
-          <w:b/>
-        </w:rPr>
-        <w:t>Concert, Theatre, Sport</w:t>
-      </w:r>
-      <w:r>
-        <w:t>: Type of event that is related with this area.</w:t>
-      </w:r>
-    </w:p>
-    <w:p>
-      <w:pPr>
-        <w:pStyle w:val="2"/>
-        <w:rPr>
-          <w:rFonts w:ascii="Times New Roman" w:hAnsi="Times New Roman" w:cs="Times New Roman"/>
-        </w:rPr>
-      </w:pPr>
-      <w:r>
-        <w:rPr>
-          <w:rFonts w:ascii="Times New Roman" w:hAnsi="Times New Roman" w:cs="Times New Roman"/>
-        </w:rPr>
-        <w:t>References</w:t>
-      </w:r>
-      <w:bookmarkEnd w:id="26"/>
     </w:p>
     <w:p>
       <w:pPr>

</xml_diff>